<commit_message>
Add infrastructure cost management system to solution templates
- Add cost-breakdown.csv with 3-tier cloud architecture costs (Small/Medium/Large sizing)
- Add cost-breakdown.xlsx with 4 tabs (Cover, Cost Breakdown, Sizing Guidance, 3-Year TCO)
- Update solution-briefing.md and statement-of-work.md with cost summary tables
- Fix Word document generator to handle HTML comment markers in markdown
- Default pricing to Small implementation sizing (13K 3-year TCO)
- Cost tables now appear in all document formats (Word, PowerPoint, Excel)
</commit_message>
<xml_diff>
--- a/solution-template/sample-provider/sample-category/sample-solution/presales/statement-of-work.docx
+++ b/solution-template/sample-provider/sample-category/sample-solution/presales/statement-of-work.docx
@@ -1520,6 +1520,16 @@
         <w:t>Table 5: Implementation Tools and Technologies</w:t>
         <w:tab/>
         <w:t>7</w:t>
+        <w:br/>
+      </w:r>
+      <w:r>
+        <w:rPr>
+          <w:rFonts w:ascii="Times New Roman" w:hAnsi="Times New Roman"/>
+          <w:sz w:val="24"/>
+        </w:rPr>
+        <w:t>Table 6: Pricing And Investment Summary</w:t>
+        <w:tab/>
+        <w:t>8</w:t>
       </w:r>
       <w:r>
         <w:fldChar w:fldCharType="end"/>
@@ -10662,7 +10672,670 @@
         <w:ind w:left="0" w:firstLine="0"/>
       </w:pPr>
       <w:r>
-        <w:t>18 Pricing &amp; Payment Terms</w:t>
+        <w:t>18 Pricing &amp; Investment Summary</w:t>
+      </w:r>
+    </w:p>
+    <w:tbl>
+      <w:tblPr>
+        <w:tblStyle w:val="TableGrid"/>
+        <w:tblW w:type="auto" w:w="0"/>
+        <w:tblLayout w:type="fixed"/>
+        <w:tblLook w:firstColumn="1" w:firstRow="1" w:lastColumn="0" w:lastRow="0" w:noHBand="0" w:noVBand="1" w:val="04A0"/>
+      </w:tblPr>
+      <w:tblGrid>
+        <w:gridCol w:w="1728"/>
+        <w:gridCol w:w="1728"/>
+        <w:gridCol w:w="1728"/>
+        <w:gridCol w:w="1728"/>
+        <w:gridCol w:w="1728"/>
+      </w:tblGrid>
+      <w:tr>
+        <w:tc>
+          <w:tcPr>
+            <w:tcW w:type="dxa" w:w="3276"/>
+            <w:tcBorders>
+              <w:top w:val="single" w:sz="1" w:space="0" w:color="CCCCCC"/>
+              <w:left w:val="single" w:sz="1" w:space="0" w:color="CCCCCC"/>
+              <w:bottom w:val="single" w:sz="1" w:space="0" w:color="CCCCCC"/>
+              <w:right w:val="single" w:sz="1" w:space="0" w:color="CCCCCC"/>
+            </w:tcBorders>
+            <w:tcMar>
+              <w:top w:w="80" w:type="dxa"/>
+              <w:bottom w:w="80" w:type="dxa"/>
+              <w:left w:w="80" w:type="dxa"/>
+              <w:right w:w="80" w:type="dxa"/>
+            </w:tcMar>
+            <w:vAlign w:val="center"/>
+            <w:shd w:fill="E8F0F8"/>
+          </w:tcPr>
+          <w:p>
+            <w:pPr>
+              <w:spacing w:before="120" w:after="120"/>
+            </w:pPr>
+            <w:r>
+              <w:rPr>
+                <w:rFonts w:ascii="Times New Roman" w:hAnsi="Times New Roman"/>
+                <w:b/>
+                <w:sz w:val="24"/>
+              </w:rPr>
+              <w:t>Cost Category</w:t>
+            </w:r>
+          </w:p>
+        </w:tc>
+        <w:tc>
+          <w:tcPr>
+            <w:tcW w:type="dxa" w:w="1525"/>
+            <w:tcBorders>
+              <w:top w:val="single" w:sz="1" w:space="0" w:color="CCCCCC"/>
+              <w:left w:val="single" w:sz="1" w:space="0" w:color="CCCCCC"/>
+              <w:bottom w:val="single" w:sz="1" w:space="0" w:color="CCCCCC"/>
+              <w:right w:val="single" w:sz="1" w:space="0" w:color="CCCCCC"/>
+            </w:tcBorders>
+            <w:tcMar>
+              <w:top w:w="80" w:type="dxa"/>
+              <w:bottom w:w="80" w:type="dxa"/>
+              <w:left w:w="80" w:type="dxa"/>
+              <w:right w:w="80" w:type="dxa"/>
+            </w:tcMar>
+            <w:vAlign w:val="center"/>
+            <w:shd w:fill="E8F0F8"/>
+          </w:tcPr>
+          <w:p>
+            <w:pPr>
+              <w:spacing w:before="120" w:after="120"/>
+            </w:pPr>
+            <w:r>
+              <w:rPr>
+                <w:rFonts w:ascii="Times New Roman" w:hAnsi="Times New Roman"/>
+                <w:b/>
+                <w:sz w:val="24"/>
+              </w:rPr>
+              <w:t>Year 1</w:t>
+            </w:r>
+          </w:p>
+        </w:tc>
+        <w:tc>
+          <w:tcPr>
+            <w:tcW w:type="dxa" w:w="1333"/>
+            <w:tcBorders>
+              <w:top w:val="single" w:sz="1" w:space="0" w:color="CCCCCC"/>
+              <w:left w:val="single" w:sz="1" w:space="0" w:color="CCCCCC"/>
+              <w:bottom w:val="single" w:sz="1" w:space="0" w:color="CCCCCC"/>
+              <w:right w:val="single" w:sz="1" w:space="0" w:color="CCCCCC"/>
+            </w:tcBorders>
+            <w:tcMar>
+              <w:top w:w="80" w:type="dxa"/>
+              <w:bottom w:w="80" w:type="dxa"/>
+              <w:left w:w="80" w:type="dxa"/>
+              <w:right w:w="80" w:type="dxa"/>
+            </w:tcMar>
+            <w:vAlign w:val="center"/>
+            <w:shd w:fill="E8F0F8"/>
+          </w:tcPr>
+          <w:p>
+            <w:pPr>
+              <w:spacing w:before="120" w:after="120"/>
+            </w:pPr>
+            <w:r>
+              <w:rPr>
+                <w:rFonts w:ascii="Times New Roman" w:hAnsi="Times New Roman"/>
+                <w:b/>
+                <w:sz w:val="24"/>
+              </w:rPr>
+              <w:t>Year 2</w:t>
+            </w:r>
+          </w:p>
+        </w:tc>
+        <w:tc>
+          <w:tcPr>
+            <w:tcW w:type="dxa" w:w="1333"/>
+            <w:tcBorders>
+              <w:top w:val="single" w:sz="1" w:space="0" w:color="CCCCCC"/>
+              <w:left w:val="single" w:sz="1" w:space="0" w:color="CCCCCC"/>
+              <w:bottom w:val="single" w:sz="1" w:space="0" w:color="CCCCCC"/>
+              <w:right w:val="single" w:sz="1" w:space="0" w:color="CCCCCC"/>
+            </w:tcBorders>
+            <w:tcMar>
+              <w:top w:w="80" w:type="dxa"/>
+              <w:bottom w:w="80" w:type="dxa"/>
+              <w:left w:w="80" w:type="dxa"/>
+              <w:right w:w="80" w:type="dxa"/>
+            </w:tcMar>
+            <w:vAlign w:val="center"/>
+            <w:shd w:fill="E8F0F8"/>
+          </w:tcPr>
+          <w:p>
+            <w:pPr>
+              <w:spacing w:before="120" w:after="120"/>
+            </w:pPr>
+            <w:r>
+              <w:rPr>
+                <w:rFonts w:ascii="Times New Roman" w:hAnsi="Times New Roman"/>
+                <w:b/>
+                <w:sz w:val="24"/>
+              </w:rPr>
+              <w:t>Year 3</w:t>
+            </w:r>
+          </w:p>
+        </w:tc>
+        <w:tc>
+          <w:tcPr>
+            <w:tcW w:type="dxa" w:w="1894"/>
+            <w:tcBorders>
+              <w:top w:val="single" w:sz="1" w:space="0" w:color="CCCCCC"/>
+              <w:left w:val="single" w:sz="1" w:space="0" w:color="CCCCCC"/>
+              <w:bottom w:val="single" w:sz="1" w:space="0" w:color="CCCCCC"/>
+              <w:right w:val="single" w:sz="1" w:space="0" w:color="CCCCCC"/>
+            </w:tcBorders>
+            <w:tcMar>
+              <w:top w:w="80" w:type="dxa"/>
+              <w:bottom w:w="80" w:type="dxa"/>
+              <w:left w:w="80" w:type="dxa"/>
+              <w:right w:w="80" w:type="dxa"/>
+            </w:tcMar>
+            <w:vAlign w:val="center"/>
+            <w:shd w:fill="E8F0F8"/>
+          </w:tcPr>
+          <w:p>
+            <w:pPr>
+              <w:spacing w:before="120" w:after="120"/>
+            </w:pPr>
+            <w:r>
+              <w:rPr>
+                <w:rFonts w:ascii="Times New Roman" w:hAnsi="Times New Roman"/>
+                <w:b/>
+                <w:sz w:val="24"/>
+              </w:rPr>
+              <w:t>3-Year Total</w:t>
+            </w:r>
+          </w:p>
+        </w:tc>
+      </w:tr>
+      <w:tr>
+        <w:tc>
+          <w:tcPr>
+            <w:tcW w:type="dxa" w:w="3276"/>
+            <w:tcBorders>
+              <w:top w:val="single" w:sz="1" w:space="0" w:color="CCCCCC"/>
+              <w:left w:val="single" w:sz="1" w:space="0" w:color="CCCCCC"/>
+              <w:bottom w:val="single" w:sz="1" w:space="0" w:color="CCCCCC"/>
+              <w:right w:val="single" w:sz="1" w:space="0" w:color="CCCCCC"/>
+            </w:tcBorders>
+            <w:tcMar>
+              <w:top w:w="80" w:type="dxa"/>
+              <w:bottom w:w="80" w:type="dxa"/>
+              <w:left w:w="80" w:type="dxa"/>
+              <w:right w:w="80" w:type="dxa"/>
+            </w:tcMar>
+          </w:tcPr>
+          <w:p>
+            <w:pPr>
+              <w:spacing w:before="80" w:after="80"/>
+            </w:pPr>
+            <w:r>
+              <w:rPr>
+                <w:rFonts w:ascii="Times New Roman" w:hAnsi="Times New Roman"/>
+                <w:sz w:val="24"/>
+              </w:rPr>
+              <w:t>Professional Services</w:t>
+            </w:r>
+          </w:p>
+        </w:tc>
+        <w:tc>
+          <w:tcPr>
+            <w:tcW w:type="dxa" w:w="1525"/>
+            <w:tcBorders>
+              <w:top w:val="single" w:sz="1" w:space="0" w:color="CCCCCC"/>
+              <w:left w:val="single" w:sz="1" w:space="0" w:color="CCCCCC"/>
+              <w:bottom w:val="single" w:sz="1" w:space="0" w:color="CCCCCC"/>
+              <w:right w:val="single" w:sz="1" w:space="0" w:color="CCCCCC"/>
+            </w:tcBorders>
+            <w:tcMar>
+              <w:top w:w="80" w:type="dxa"/>
+              <w:bottom w:w="80" w:type="dxa"/>
+              <w:left w:w="80" w:type="dxa"/>
+              <w:right w:w="80" w:type="dxa"/>
+            </w:tcMar>
+          </w:tcPr>
+          <w:p>
+            <w:pPr>
+              <w:spacing w:before="80" w:after="80"/>
+            </w:pPr>
+            <w:r>
+              <w:rPr>
+                <w:rFonts w:ascii="Times New Roman" w:hAnsi="Times New Roman"/>
+                <w:sz w:val="24"/>
+              </w:rPr>
+              <w:t>$364,000</w:t>
+            </w:r>
+          </w:p>
+        </w:tc>
+        <w:tc>
+          <w:tcPr>
+            <w:tcW w:type="dxa" w:w="1333"/>
+            <w:tcBorders>
+              <w:top w:val="single" w:sz="1" w:space="0" w:color="CCCCCC"/>
+              <w:left w:val="single" w:sz="1" w:space="0" w:color="CCCCCC"/>
+              <w:bottom w:val="single" w:sz="1" w:space="0" w:color="CCCCCC"/>
+              <w:right w:val="single" w:sz="1" w:space="0" w:color="CCCCCC"/>
+            </w:tcBorders>
+            <w:tcMar>
+              <w:top w:w="80" w:type="dxa"/>
+              <w:bottom w:w="80" w:type="dxa"/>
+              <w:left w:w="80" w:type="dxa"/>
+              <w:right w:w="80" w:type="dxa"/>
+            </w:tcMar>
+          </w:tcPr>
+          <w:p>
+            <w:pPr>
+              <w:spacing w:before="80" w:after="80"/>
+            </w:pPr>
+            <w:r>
+              <w:rPr>
+                <w:rFonts w:ascii="Times New Roman" w:hAnsi="Times New Roman"/>
+                <w:sz w:val="24"/>
+              </w:rPr>
+              <w:t>$0</w:t>
+            </w:r>
+          </w:p>
+        </w:tc>
+        <w:tc>
+          <w:tcPr>
+            <w:tcW w:type="dxa" w:w="1333"/>
+            <w:tcBorders>
+              <w:top w:val="single" w:sz="1" w:space="0" w:color="CCCCCC"/>
+              <w:left w:val="single" w:sz="1" w:space="0" w:color="CCCCCC"/>
+              <w:bottom w:val="single" w:sz="1" w:space="0" w:color="CCCCCC"/>
+              <w:right w:val="single" w:sz="1" w:space="0" w:color="CCCCCC"/>
+            </w:tcBorders>
+            <w:tcMar>
+              <w:top w:w="80" w:type="dxa"/>
+              <w:bottom w:w="80" w:type="dxa"/>
+              <w:left w:w="80" w:type="dxa"/>
+              <w:right w:w="80" w:type="dxa"/>
+            </w:tcMar>
+          </w:tcPr>
+          <w:p>
+            <w:pPr>
+              <w:spacing w:before="80" w:after="80"/>
+            </w:pPr>
+            <w:r>
+              <w:rPr>
+                <w:rFonts w:ascii="Times New Roman" w:hAnsi="Times New Roman"/>
+                <w:sz w:val="24"/>
+              </w:rPr>
+              <w:t>$0</w:t>
+            </w:r>
+          </w:p>
+        </w:tc>
+        <w:tc>
+          <w:tcPr>
+            <w:tcW w:type="dxa" w:w="1894"/>
+            <w:tcBorders>
+              <w:top w:val="single" w:sz="1" w:space="0" w:color="CCCCCC"/>
+              <w:left w:val="single" w:sz="1" w:space="0" w:color="CCCCCC"/>
+              <w:bottom w:val="single" w:sz="1" w:space="0" w:color="CCCCCC"/>
+              <w:right w:val="single" w:sz="1" w:space="0" w:color="CCCCCC"/>
+            </w:tcBorders>
+            <w:tcMar>
+              <w:top w:w="80" w:type="dxa"/>
+              <w:bottom w:w="80" w:type="dxa"/>
+              <w:left w:w="80" w:type="dxa"/>
+              <w:right w:w="80" w:type="dxa"/>
+            </w:tcMar>
+          </w:tcPr>
+          <w:p>
+            <w:pPr>
+              <w:spacing w:before="80" w:after="80"/>
+            </w:pPr>
+            <w:r>
+              <w:rPr>
+                <w:rFonts w:ascii="Times New Roman" w:hAnsi="Times New Roman"/>
+                <w:sz w:val="24"/>
+              </w:rPr>
+              <w:t>$364,000</w:t>
+            </w:r>
+          </w:p>
+        </w:tc>
+      </w:tr>
+      <w:tr>
+        <w:tc>
+          <w:tcPr>
+            <w:tcW w:type="dxa" w:w="3276"/>
+            <w:tcBorders>
+              <w:top w:val="single" w:sz="1" w:space="0" w:color="CCCCCC"/>
+              <w:left w:val="single" w:sz="1" w:space="0" w:color="CCCCCC"/>
+              <w:bottom w:val="single" w:sz="1" w:space="0" w:color="CCCCCC"/>
+              <w:right w:val="single" w:sz="1" w:space="0" w:color="CCCCCC"/>
+            </w:tcBorders>
+            <w:tcMar>
+              <w:top w:w="80" w:type="dxa"/>
+              <w:bottom w:w="80" w:type="dxa"/>
+              <w:left w:w="80" w:type="dxa"/>
+              <w:right w:w="80" w:type="dxa"/>
+            </w:tcMar>
+          </w:tcPr>
+          <w:p>
+            <w:pPr>
+              <w:spacing w:before="80" w:after="80"/>
+            </w:pPr>
+            <w:r>
+              <w:rPr>
+                <w:rFonts w:ascii="Times New Roman" w:hAnsi="Times New Roman"/>
+                <w:sz w:val="24"/>
+              </w:rPr>
+              <w:t>Infrastructure &amp; Materials</w:t>
+            </w:r>
+          </w:p>
+        </w:tc>
+        <w:tc>
+          <w:tcPr>
+            <w:tcW w:type="dxa" w:w="1525"/>
+            <w:tcBorders>
+              <w:top w:val="single" w:sz="1" w:space="0" w:color="CCCCCC"/>
+              <w:left w:val="single" w:sz="1" w:space="0" w:color="CCCCCC"/>
+              <w:bottom w:val="single" w:sz="1" w:space="0" w:color="CCCCCC"/>
+              <w:right w:val="single" w:sz="1" w:space="0" w:color="CCCCCC"/>
+            </w:tcBorders>
+            <w:tcMar>
+              <w:top w:w="80" w:type="dxa"/>
+              <w:bottom w:w="80" w:type="dxa"/>
+              <w:left w:w="80" w:type="dxa"/>
+              <w:right w:w="80" w:type="dxa"/>
+            </w:tcMar>
+          </w:tcPr>
+          <w:p>
+            <w:pPr>
+              <w:spacing w:before="80" w:after="80"/>
+            </w:pPr>
+            <w:r>
+              <w:rPr>
+                <w:rFonts w:ascii="Times New Roman" w:hAnsi="Times New Roman"/>
+                <w:sz w:val="24"/>
+              </w:rPr>
+              <w:t>$16,564</w:t>
+            </w:r>
+          </w:p>
+        </w:tc>
+        <w:tc>
+          <w:tcPr>
+            <w:tcW w:type="dxa" w:w="1333"/>
+            <w:tcBorders>
+              <w:top w:val="single" w:sz="1" w:space="0" w:color="CCCCCC"/>
+              <w:left w:val="single" w:sz="1" w:space="0" w:color="CCCCCC"/>
+              <w:bottom w:val="single" w:sz="1" w:space="0" w:color="CCCCCC"/>
+              <w:right w:val="single" w:sz="1" w:space="0" w:color="CCCCCC"/>
+            </w:tcBorders>
+            <w:tcMar>
+              <w:top w:w="80" w:type="dxa"/>
+              <w:bottom w:w="80" w:type="dxa"/>
+              <w:left w:w="80" w:type="dxa"/>
+              <w:right w:w="80" w:type="dxa"/>
+            </w:tcMar>
+          </w:tcPr>
+          <w:p>
+            <w:pPr>
+              <w:spacing w:before="80" w:after="80"/>
+            </w:pPr>
+            <w:r>
+              <w:rPr>
+                <w:rFonts w:ascii="Times New Roman" w:hAnsi="Times New Roman"/>
+                <w:sz w:val="24"/>
+              </w:rPr>
+              <w:t>$16,564</w:t>
+            </w:r>
+          </w:p>
+        </w:tc>
+        <w:tc>
+          <w:tcPr>
+            <w:tcW w:type="dxa" w:w="1333"/>
+            <w:tcBorders>
+              <w:top w:val="single" w:sz="1" w:space="0" w:color="CCCCCC"/>
+              <w:left w:val="single" w:sz="1" w:space="0" w:color="CCCCCC"/>
+              <w:bottom w:val="single" w:sz="1" w:space="0" w:color="CCCCCC"/>
+              <w:right w:val="single" w:sz="1" w:space="0" w:color="CCCCCC"/>
+            </w:tcBorders>
+            <w:tcMar>
+              <w:top w:w="80" w:type="dxa"/>
+              <w:bottom w:w="80" w:type="dxa"/>
+              <w:left w:w="80" w:type="dxa"/>
+              <w:right w:w="80" w:type="dxa"/>
+            </w:tcMar>
+          </w:tcPr>
+          <w:p>
+            <w:pPr>
+              <w:spacing w:before="80" w:after="80"/>
+            </w:pPr>
+            <w:r>
+              <w:rPr>
+                <w:rFonts w:ascii="Times New Roman" w:hAnsi="Times New Roman"/>
+                <w:sz w:val="24"/>
+              </w:rPr>
+              <w:t>$16,564</w:t>
+            </w:r>
+          </w:p>
+        </w:tc>
+        <w:tc>
+          <w:tcPr>
+            <w:tcW w:type="dxa" w:w="1894"/>
+            <w:tcBorders>
+              <w:top w:val="single" w:sz="1" w:space="0" w:color="CCCCCC"/>
+              <w:left w:val="single" w:sz="1" w:space="0" w:color="CCCCCC"/>
+              <w:bottom w:val="single" w:sz="1" w:space="0" w:color="CCCCCC"/>
+              <w:right w:val="single" w:sz="1" w:space="0" w:color="CCCCCC"/>
+            </w:tcBorders>
+            <w:tcMar>
+              <w:top w:w="80" w:type="dxa"/>
+              <w:bottom w:w="80" w:type="dxa"/>
+              <w:left w:w="80" w:type="dxa"/>
+              <w:right w:w="80" w:type="dxa"/>
+            </w:tcMar>
+          </w:tcPr>
+          <w:p>
+            <w:pPr>
+              <w:spacing w:before="80" w:after="80"/>
+            </w:pPr>
+            <w:r>
+              <w:rPr>
+                <w:rFonts w:ascii="Times New Roman" w:hAnsi="Times New Roman"/>
+                <w:sz w:val="24"/>
+              </w:rPr>
+              <w:t>$49,691</w:t>
+            </w:r>
+          </w:p>
+        </w:tc>
+      </w:tr>
+      <w:tr>
+        <w:tc>
+          <w:tcPr>
+            <w:tcW w:type="dxa" w:w="3276"/>
+            <w:tcBorders>
+              <w:top w:val="single" w:sz="1" w:space="0" w:color="CCCCCC"/>
+              <w:left w:val="single" w:sz="1" w:space="0" w:color="CCCCCC"/>
+              <w:bottom w:val="single" w:sz="1" w:space="0" w:color="CCCCCC"/>
+              <w:right w:val="single" w:sz="1" w:space="0" w:color="CCCCCC"/>
+            </w:tcBorders>
+            <w:tcMar>
+              <w:top w:w="80" w:type="dxa"/>
+              <w:bottom w:w="80" w:type="dxa"/>
+              <w:left w:w="80" w:type="dxa"/>
+              <w:right w:w="80" w:type="dxa"/>
+            </w:tcMar>
+          </w:tcPr>
+          <w:p>
+            <w:pPr>
+              <w:spacing w:before="80" w:after="80"/>
+            </w:pPr>
+            <w:r>
+              <w:rPr>
+                <w:rFonts w:ascii="Times New Roman" w:hAnsi="Times New Roman"/>
+                <w:b/>
+                <w:sz w:val="24"/>
+              </w:rPr>
+              <w:t>TOTAL SOLUTION INVESTMENT</w:t>
+            </w:r>
+          </w:p>
+        </w:tc>
+        <w:tc>
+          <w:tcPr>
+            <w:tcW w:type="dxa" w:w="1525"/>
+            <w:tcBorders>
+              <w:top w:val="single" w:sz="1" w:space="0" w:color="CCCCCC"/>
+              <w:left w:val="single" w:sz="1" w:space="0" w:color="CCCCCC"/>
+              <w:bottom w:val="single" w:sz="1" w:space="0" w:color="CCCCCC"/>
+              <w:right w:val="single" w:sz="1" w:space="0" w:color="CCCCCC"/>
+            </w:tcBorders>
+            <w:tcMar>
+              <w:top w:w="80" w:type="dxa"/>
+              <w:bottom w:w="80" w:type="dxa"/>
+              <w:left w:w="80" w:type="dxa"/>
+              <w:right w:w="80" w:type="dxa"/>
+            </w:tcMar>
+          </w:tcPr>
+          <w:p>
+            <w:pPr>
+              <w:spacing w:before="80" w:after="80"/>
+            </w:pPr>
+            <w:r>
+              <w:rPr>
+                <w:rFonts w:ascii="Times New Roman" w:hAnsi="Times New Roman"/>
+                <w:b/>
+                <w:sz w:val="24"/>
+              </w:rPr>
+              <w:t>$380,564</w:t>
+            </w:r>
+          </w:p>
+        </w:tc>
+        <w:tc>
+          <w:tcPr>
+            <w:tcW w:type="dxa" w:w="1333"/>
+            <w:tcBorders>
+              <w:top w:val="single" w:sz="1" w:space="0" w:color="CCCCCC"/>
+              <w:left w:val="single" w:sz="1" w:space="0" w:color="CCCCCC"/>
+              <w:bottom w:val="single" w:sz="1" w:space="0" w:color="CCCCCC"/>
+              <w:right w:val="single" w:sz="1" w:space="0" w:color="CCCCCC"/>
+            </w:tcBorders>
+            <w:tcMar>
+              <w:top w:w="80" w:type="dxa"/>
+              <w:bottom w:w="80" w:type="dxa"/>
+              <w:left w:w="80" w:type="dxa"/>
+              <w:right w:w="80" w:type="dxa"/>
+            </w:tcMar>
+          </w:tcPr>
+          <w:p>
+            <w:pPr>
+              <w:spacing w:before="80" w:after="80"/>
+            </w:pPr>
+            <w:r>
+              <w:rPr>
+                <w:rFonts w:ascii="Times New Roman" w:hAnsi="Times New Roman"/>
+                <w:b/>
+                <w:sz w:val="24"/>
+              </w:rPr>
+              <w:t>$16,564</w:t>
+            </w:r>
+          </w:p>
+        </w:tc>
+        <w:tc>
+          <w:tcPr>
+            <w:tcW w:type="dxa" w:w="1333"/>
+            <w:tcBorders>
+              <w:top w:val="single" w:sz="1" w:space="0" w:color="CCCCCC"/>
+              <w:left w:val="single" w:sz="1" w:space="0" w:color="CCCCCC"/>
+              <w:bottom w:val="single" w:sz="1" w:space="0" w:color="CCCCCC"/>
+              <w:right w:val="single" w:sz="1" w:space="0" w:color="CCCCCC"/>
+            </w:tcBorders>
+            <w:tcMar>
+              <w:top w:w="80" w:type="dxa"/>
+              <w:bottom w:w="80" w:type="dxa"/>
+              <w:left w:w="80" w:type="dxa"/>
+              <w:right w:w="80" w:type="dxa"/>
+            </w:tcMar>
+          </w:tcPr>
+          <w:p>
+            <w:pPr>
+              <w:spacing w:before="80" w:after="80"/>
+            </w:pPr>
+            <w:r>
+              <w:rPr>
+                <w:rFonts w:ascii="Times New Roman" w:hAnsi="Times New Roman"/>
+                <w:b/>
+                <w:sz w:val="24"/>
+              </w:rPr>
+              <w:t>$16,564</w:t>
+            </w:r>
+          </w:p>
+        </w:tc>
+        <w:tc>
+          <w:tcPr>
+            <w:tcW w:type="dxa" w:w="1894"/>
+            <w:tcBorders>
+              <w:top w:val="single" w:sz="1" w:space="0" w:color="CCCCCC"/>
+              <w:left w:val="single" w:sz="1" w:space="0" w:color="CCCCCC"/>
+              <w:bottom w:val="single" w:sz="1" w:space="0" w:color="CCCCCC"/>
+              <w:right w:val="single" w:sz="1" w:space="0" w:color="CCCCCC"/>
+            </w:tcBorders>
+            <w:tcMar>
+              <w:top w:w="80" w:type="dxa"/>
+              <w:bottom w:w="80" w:type="dxa"/>
+              <w:left w:w="80" w:type="dxa"/>
+              <w:right w:w="80" w:type="dxa"/>
+            </w:tcMar>
+          </w:tcPr>
+          <w:p>
+            <w:pPr>
+              <w:spacing w:before="80" w:after="80"/>
+            </w:pPr>
+            <w:r>
+              <w:rPr>
+                <w:rFonts w:ascii="Times New Roman" w:hAnsi="Times New Roman"/>
+                <w:b/>
+                <w:sz w:val="24"/>
+              </w:rPr>
+              <w:t>$413,691</w:t>
+            </w:r>
+          </w:p>
+        </w:tc>
+      </w:tr>
+    </w:tbl>
+    <w:p>
+      <w:pPr>
+        <w:pStyle w:val="Caption"/>
+        <w:spacing w:before="60" w:after="240"/>
+        <w:jc w:val="center"/>
+      </w:pPr>
+      <w:r>
+        <w:rPr>
+          <w:rFonts w:ascii="Times New Roman" w:hAnsi="Times New Roman"/>
+          <w:sz w:val="24"/>
+        </w:rPr>
+        <w:t xml:space="preserve">Table </w:t>
+      </w:r>
+      <w:r>
+        <w:fldChar w:fldCharType="begin"/>
+      </w:r>
+      <w:r>
+        <w:instrText xml:space="preserve"> SEQ Table \* ARABIC </w:instrText>
+      </w:r>
+      <w:r>
+        <w:fldChar w:fldCharType="separate"/>
+      </w:r>
+      <w:r>
+        <w:rPr>
+          <w:rFonts w:ascii="Times New Roman" w:hAnsi="Times New Roman"/>
+          <w:sz w:val="24"/>
+        </w:rPr>
+        <w:t>6</w:t>
+      </w:r>
+      <w:r>
+        <w:fldChar w:fldCharType="end"/>
+      </w:r>
+      <w:r>
+        <w:rPr>
+          <w:rFonts w:ascii="Times New Roman" w:hAnsi="Times New Roman"/>
+          <w:sz w:val="24"/>
+        </w:rPr>
+        <w:t>: Pricing And Investment Summary</w:t>
       </w:r>
     </w:p>
     <w:p>
@@ -10672,7 +11345,67 @@
         <w:ind w:left="0" w:firstLine="0"/>
       </w:pPr>
       <w:r>
-        <w:t>18.1 Pricing Model</w:t>
+        <w:t>18.1 Cost Components</w:t>
+      </w:r>
+    </w:p>
+    <w:p>
+      <w:pPr>
+        <w:spacing w:after="160"/>
+      </w:pPr>
+      <w:r>
+        <w:rPr>
+          <w:rFonts w:ascii="Times New Roman" w:hAnsi="Times New Roman"/>
+          <w:b/>
+          <w:sz w:val="24"/>
+        </w:rPr>
+        <w:t>Professional Services</w:t>
+      </w:r>
+      <w:r>
+        <w:rPr>
+          <w:rFonts w:ascii="Times New Roman" w:hAnsi="Times New Roman"/>
+          <w:sz w:val="24"/>
+        </w:rPr>
+        <w:t>: Labor costs for discovery, design, implementation, testing, and knowledge transfer. Detailed breakdown provided in level-of-effort-estimate.xlsx.</w:t>
+      </w:r>
+    </w:p>
+    <w:p>
+      <w:pPr>
+        <w:spacing w:after="160"/>
+      </w:pPr>
+      <w:r>
+        <w:rPr>
+          <w:rFonts w:ascii="Times New Roman" w:hAnsi="Times New Roman"/>
+          <w:b/>
+          <w:sz w:val="24"/>
+        </w:rPr>
+        <w:t>Infrastructure &amp; Materials</w:t>
+      </w:r>
+      <w:r>
+        <w:rPr>
+          <w:rFonts w:ascii="Times New Roman" w:hAnsi="Times New Roman"/>
+          <w:sz w:val="24"/>
+        </w:rPr>
+        <w:t>: Equipment, cloud consumption, software licenses, and support contracts. Detailed breakdown including equipment specifications, cloud consumption estimates, software licensing, and support contracts is provided in the accompanying Cost Breakdown workbook (cost-breakdown.xlsx).</w:t>
+      </w:r>
+    </w:p>
+    <w:p>
+      <w:pPr>
+        <w:pStyle w:val="Heading2"/>
+        <w:spacing w:before="240" w:after="120"/>
+        <w:ind w:left="0" w:firstLine="0"/>
+      </w:pPr>
+      <w:r>
+        <w:t>18.2 Payment Terms</w:t>
+      </w:r>
+    </w:p>
+    <w:p>
+      <w:pPr>
+        <w:pStyle w:val="Heading3"/>
+        <w:spacing w:before="160" w:after="120"/>
+        <w:ind w:left="0" w:firstLine="0"/>
+      </w:pPr>
+      <w:r>
+        <w:t>18.2.1 Pricing Model</w:t>
       </w:r>
     </w:p>
     <w:p>

</xml_diff>

<commit_message>
Update solution template - consolidate Investment Summary structure and optimize table formatting
</commit_message>
<xml_diff>
--- a/solution-template/sample-provider/sample-category/sample-solution/presales/statement-of-work.docx
+++ b/solution-template/sample-provider/sample-category/sample-solution/presales/statement-of-work.docx
@@ -1527,7 +1527,7 @@
           <w:rFonts w:ascii="Times New Roman" w:hAnsi="Times New Roman"/>
           <w:sz w:val="24"/>
         </w:rPr>
-        <w:t>Table 6: Pricing And Investment Summary</w:t>
+        <w:t>Table 6: Investment Summary</w:t>
         <w:tab/>
         <w:t>8</w:t>
       </w:r>
@@ -7840,7 +7840,7 @@
             <w:r>
               <w:drawing>
                 <wp:inline xmlns:a="http://schemas.openxmlformats.org/drawingml/2006/main" xmlns:pic="http://schemas.openxmlformats.org/drawingml/2006/picture">
-                  <wp:extent cx="5486400" cy="3086100"/>
+                  <wp:extent cx="5029200" cy="2828925"/>
                   <wp:docPr id="2" name="Picture 2"/>
                   <wp:cNvGraphicFramePr>
                     <a:graphicFrameLocks noChangeAspect="1"/>
@@ -7861,7 +7861,7 @@
                         <pic:spPr>
                           <a:xfrm>
                             <a:off x="0" y="0"/>
-                            <a:ext cx="5486400" cy="3086100"/>
+                            <a:ext cx="5029200" cy="2828925"/>
                           </a:xfrm>
                           <a:prstGeom prst="rect"/>
                         </pic:spPr>
@@ -10672,7 +10672,7 @@
         <w:ind w:left="0" w:firstLine="0"/>
       </w:pPr>
       <w:r>
-        <w:t>18 Pricing &amp; Investment Summary</w:t>
+        <w:t>18 Investment Summary</w:t>
       </w:r>
     </w:p>
     <w:tbl>
@@ -11172,7 +11172,7 @@
                 <w:b/>
                 <w:sz w:val="24"/>
               </w:rPr>
-              <w:t>TOTAL SOLUTION INVESTMENT</w:t>
+              <w:t>TOTAL INVESTMENT</w:t>
             </w:r>
           </w:p>
         </w:tc>
@@ -11335,7 +11335,7 @@
           <w:rFonts w:ascii="Times New Roman" w:hAnsi="Times New Roman"/>
           <w:sz w:val="24"/>
         </w:rPr>
-        <w:t>: Pricing And Investment Summary</w:t>
+        <w:t>: Investment Summary</w:t>
       </w:r>
     </w:p>
     <w:p>
@@ -11450,12 +11450,204 @@
     </w:p>
     <w:p>
       <w:pPr>
+        <w:pStyle w:val="Heading3"/>
+        <w:spacing w:before="160" w:after="120"/>
+        <w:ind w:left="0" w:firstLine="0"/>
+      </w:pPr>
+      <w:r>
+        <w:t>18.2.2 Payment Schedule</w:t>
+      </w:r>
+    </w:p>
+    <w:p>
+      <w:pPr>
+        <w:spacing w:after="80"/>
+        <w:ind w:left="720" w:hanging="360"/>
+      </w:pPr>
+      <w:r>
+        <w:rPr>
+          <w:rFonts w:ascii="Times New Roman" w:hAnsi="Times New Roman"/>
+          <w:sz w:val="24"/>
+        </w:rPr>
+        <w:t xml:space="preserve">• </w:t>
+      </w:r>
+      <w:r>
+        <w:rPr>
+          <w:rFonts w:ascii="Times New Roman" w:hAnsi="Times New Roman"/>
+          <w:sz w:val="24"/>
+        </w:rPr>
+        <w:t>30% upon SOW execution and project kickoff</w:t>
+      </w:r>
+    </w:p>
+    <w:p>
+      <w:pPr>
+        <w:spacing w:after="80"/>
+        <w:ind w:left="720" w:hanging="360"/>
+      </w:pPr>
+      <w:r>
+        <w:rPr>
+          <w:rFonts w:ascii="Times New Roman" w:hAnsi="Times New Roman"/>
+          <w:sz w:val="24"/>
+        </w:rPr>
+        <w:t xml:space="preserve">• </w:t>
+      </w:r>
+      <w:r>
+        <w:rPr>
+          <w:rFonts w:ascii="Times New Roman" w:hAnsi="Times New Roman"/>
+          <w:sz w:val="24"/>
+        </w:rPr>
+        <w:t>30% upon completion of Phase 2 (Solution Design)</w:t>
+      </w:r>
+    </w:p>
+    <w:p>
+      <w:pPr>
+        <w:spacing w:after="80"/>
+        <w:ind w:left="720" w:hanging="360"/>
+      </w:pPr>
+      <w:r>
+        <w:rPr>
+          <w:rFonts w:ascii="Times New Roman" w:hAnsi="Times New Roman"/>
+          <w:sz w:val="24"/>
+        </w:rPr>
+        <w:t xml:space="preserve">• </w:t>
+      </w:r>
+      <w:r>
+        <w:rPr>
+          <w:rFonts w:ascii="Times New Roman" w:hAnsi="Times New Roman"/>
+          <w:sz w:val="24"/>
+        </w:rPr>
+        <w:t>25% upon completion of Phase 3 (Implementation)</w:t>
+      </w:r>
+    </w:p>
+    <w:p>
+      <w:pPr>
+        <w:spacing w:after="80"/>
+        <w:ind w:left="720" w:hanging="360"/>
+      </w:pPr>
+      <w:r>
+        <w:rPr>
+          <w:rFonts w:ascii="Times New Roman" w:hAnsi="Times New Roman"/>
+          <w:sz w:val="24"/>
+        </w:rPr>
+        <w:t xml:space="preserve">• </w:t>
+      </w:r>
+      <w:r>
+        <w:rPr>
+          <w:rFonts w:ascii="Times New Roman" w:hAnsi="Times New Roman"/>
+          <w:sz w:val="24"/>
+        </w:rPr>
+        <w:t>15% upon successful go-live and project acceptance</w:t>
+      </w:r>
+    </w:p>
+    <w:p>
+      <w:pPr>
+        <w:pStyle w:val="Heading2"/>
+        <w:spacing w:before="240" w:after="120"/>
+        <w:ind w:left="0" w:firstLine="0"/>
+      </w:pPr>
+      <w:r>
+        <w:t>18.3 Invoicing &amp; Expenses</w:t>
+      </w:r>
+    </w:p>
+    <w:p>
+      <w:pPr>
+        <w:pStyle w:val="Heading3"/>
+        <w:spacing w:before="160" w:after="120"/>
+        <w:ind w:left="0" w:firstLine="0"/>
+      </w:pPr>
+      <w:r>
+        <w:t>18.3.1 Invoicing</w:t>
+      </w:r>
+    </w:p>
+    <w:p>
+      <w:pPr>
+        <w:spacing w:after="80"/>
+        <w:ind w:left="720" w:hanging="360"/>
+      </w:pPr>
+      <w:r>
+        <w:rPr>
+          <w:rFonts w:ascii="Times New Roman" w:hAnsi="Times New Roman"/>
+          <w:sz w:val="24"/>
+        </w:rPr>
+        <w:t xml:space="preserve">• </w:t>
+      </w:r>
+      <w:r>
+        <w:rPr>
+          <w:rFonts w:ascii="Times New Roman" w:hAnsi="Times New Roman"/>
+          <w:sz w:val="24"/>
+        </w:rPr>
+        <w:t>Monthly invoicing based on milestones or work completed</w:t>
+      </w:r>
+    </w:p>
+    <w:p>
+      <w:pPr>
+        <w:spacing w:after="80"/>
+        <w:ind w:left="720" w:hanging="360"/>
+      </w:pPr>
+      <w:r>
+        <w:rPr>
+          <w:rFonts w:ascii="Times New Roman" w:hAnsi="Times New Roman"/>
+          <w:sz w:val="24"/>
+        </w:rPr>
+        <w:t xml:space="preserve">• </w:t>
+      </w:r>
+      <w:r>
+        <w:rPr>
+          <w:rFonts w:ascii="Times New Roman" w:hAnsi="Times New Roman"/>
+          <w:sz w:val="24"/>
+        </w:rPr>
+        <w:t>Net 30 payment terms</w:t>
+      </w:r>
+    </w:p>
+    <w:p>
+      <w:pPr>
+        <w:pStyle w:val="Heading3"/>
+        <w:spacing w:before="160" w:after="120"/>
+        <w:ind w:left="0" w:firstLine="0"/>
+      </w:pPr>
+      <w:r>
+        <w:t>18.3.2 Expenses</w:t>
+      </w:r>
+    </w:p>
+    <w:p>
+      <w:pPr>
+        <w:spacing w:after="80"/>
+        <w:ind w:left="720" w:hanging="360"/>
+      </w:pPr>
+      <w:r>
+        <w:rPr>
+          <w:rFonts w:ascii="Times New Roman" w:hAnsi="Times New Roman"/>
+          <w:sz w:val="24"/>
+        </w:rPr>
+        <w:t xml:space="preserve">• </w:t>
+      </w:r>
+      <w:r>
+        <w:rPr>
+          <w:rFonts w:ascii="Times New Roman" w:hAnsi="Times New Roman"/>
+          <w:sz w:val="24"/>
+        </w:rPr>
+        <w:t>Reimbursable at cost with prior approval</w:t>
+      </w:r>
+    </w:p>
+    <w:p>
+      <w:pPr>
         <w:pStyle w:val="Heading1"/>
         <w:spacing w:before="160" w:after="120"/>
         <w:ind w:left="0" w:firstLine="0"/>
       </w:pPr>
       <w:r>
-        <w:t>19 Invoicing &amp; Expenses</w:t>
+        <w:t>19 Terms &amp; Conditions</w:t>
+      </w:r>
+    </w:p>
+    <w:p>
+      <w:pPr>
+        <w:spacing w:after="160"/>
+      </w:pPr>
+      <w:r>
+        <w:rPr>
+          <w:rFonts w:ascii="Times New Roman" w:hAnsi="Times New Roman"/>
+          <w:sz w:val="24"/>
+        </w:rPr>
+        <w:t>All services will be delivered in accordance with the executed Master Services Agreement (MSA) or equivalent contractual document between Vendor and Client.</w:t>
       </w:r>
     </w:p>
     <w:p>
@@ -11465,7 +11657,7 @@
         <w:ind w:left="0" w:firstLine="0"/>
       </w:pPr>
       <w:r>
-        <w:t>19.1 Invoicing</w:t>
+        <w:t>19.1 Scope Changes</w:t>
       </w:r>
     </w:p>
     <w:p>
@@ -11485,27 +11677,7 @@
           <w:rFonts w:ascii="Times New Roman" w:hAnsi="Times New Roman"/>
           <w:sz w:val="24"/>
         </w:rPr>
-        <w:t>Monthly invoicing based on milestones or work completed</w:t>
-      </w:r>
-    </w:p>
-    <w:p>
-      <w:pPr>
-        <w:spacing w:after="80"/>
-        <w:ind w:left="720" w:hanging="360"/>
-      </w:pPr>
-      <w:r>
-        <w:rPr>
-          <w:rFonts w:ascii="Times New Roman" w:hAnsi="Times New Roman"/>
-          <w:sz w:val="24"/>
-        </w:rPr>
-        <w:t xml:space="preserve">• </w:t>
-      </w:r>
-      <w:r>
-        <w:rPr>
-          <w:rFonts w:ascii="Times New Roman" w:hAnsi="Times New Roman"/>
-          <w:sz w:val="24"/>
-        </w:rPr>
-        <w:t>Net 30 payment terms</w:t>
+        <w:t>Change Requests required for any scope, schedule, or cost adjustments</w:t>
       </w:r>
     </w:p>
     <w:p>
@@ -11515,7 +11687,7 @@
         <w:ind w:left="0" w:firstLine="0"/>
       </w:pPr>
       <w:r>
-        <w:t>19.2 Expenses</w:t>
+        <w:t>19.2 Intellectual Property</w:t>
       </w:r>
     </w:p>
     <w:p>
@@ -11535,7 +11707,217 @@
           <w:rFonts w:ascii="Times New Roman" w:hAnsi="Times New Roman"/>
           <w:sz w:val="24"/>
         </w:rPr>
-        <w:t>Reimbursable at cost with prior approval</w:t>
+        <w:t>Client retains all ownership of developed assets, applications, and configurations</w:t>
+      </w:r>
+    </w:p>
+    <w:p>
+      <w:pPr>
+        <w:spacing w:after="80"/>
+        <w:ind w:left="720" w:hanging="360"/>
+      </w:pPr>
+      <w:r>
+        <w:rPr>
+          <w:rFonts w:ascii="Times New Roman" w:hAnsi="Times New Roman"/>
+          <w:sz w:val="24"/>
+        </w:rPr>
+        <w:t xml:space="preserve">• </w:t>
+      </w:r>
+      <w:r>
+        <w:rPr>
+          <w:rFonts w:ascii="Times New Roman" w:hAnsi="Times New Roman"/>
+          <w:sz w:val="24"/>
+        </w:rPr>
+        <w:t>Vendor retains proprietary methodologies, tools, and accelerators unless otherwise agreed</w:t>
+      </w:r>
+    </w:p>
+    <w:p>
+      <w:pPr>
+        <w:pStyle w:val="Heading2"/>
+        <w:spacing w:before="240" w:after="120"/>
+        <w:ind w:left="0" w:firstLine="0"/>
+      </w:pPr>
+      <w:r>
+        <w:t>19.3 Service Levels</w:t>
+      </w:r>
+    </w:p>
+    <w:p>
+      <w:pPr>
+        <w:spacing w:after="80"/>
+        <w:ind w:left="720" w:hanging="360"/>
+      </w:pPr>
+      <w:r>
+        <w:rPr>
+          <w:rFonts w:ascii="Times New Roman" w:hAnsi="Times New Roman"/>
+          <w:sz w:val="24"/>
+        </w:rPr>
+        <w:t xml:space="preserve">• </w:t>
+      </w:r>
+      <w:r>
+        <w:rPr>
+          <w:rFonts w:ascii="Times New Roman" w:hAnsi="Times New Roman"/>
+          <w:sz w:val="24"/>
+        </w:rPr>
+        <w:t>Deliverables based on best effort unless otherwise specified in SLAs</w:t>
+      </w:r>
+    </w:p>
+    <w:p>
+      <w:pPr>
+        <w:spacing w:after="80"/>
+        <w:ind w:left="720" w:hanging="360"/>
+      </w:pPr>
+      <w:r>
+        <w:rPr>
+          <w:rFonts w:ascii="Times New Roman" w:hAnsi="Times New Roman"/>
+          <w:sz w:val="24"/>
+        </w:rPr>
+        <w:t xml:space="preserve">• </w:t>
+      </w:r>
+      <w:r>
+        <w:rPr>
+          <w:rFonts w:ascii="Times New Roman" w:hAnsi="Times New Roman"/>
+          <w:sz w:val="24"/>
+        </w:rPr>
+        <w:t>Hypercare period of [X] weeks included with option to extend via managed services</w:t>
+      </w:r>
+    </w:p>
+    <w:p>
+      <w:pPr>
+        <w:pStyle w:val="Heading2"/>
+        <w:spacing w:before="240" w:after="120"/>
+        <w:ind w:left="0" w:firstLine="0"/>
+      </w:pPr>
+      <w:r>
+        <w:t>19.4 Liability</w:t>
+      </w:r>
+    </w:p>
+    <w:p>
+      <w:pPr>
+        <w:spacing w:after="80"/>
+        <w:ind w:left="720" w:hanging="360"/>
+      </w:pPr>
+      <w:r>
+        <w:rPr>
+          <w:rFonts w:ascii="Times New Roman" w:hAnsi="Times New Roman"/>
+          <w:sz w:val="24"/>
+        </w:rPr>
+        <w:t xml:space="preserve">• </w:t>
+      </w:r>
+      <w:r>
+        <w:rPr>
+          <w:rFonts w:ascii="Times New Roman" w:hAnsi="Times New Roman"/>
+          <w:sz w:val="24"/>
+        </w:rPr>
+        <w:t>Liability caps as agreed in MSA</w:t>
+      </w:r>
+    </w:p>
+    <w:p>
+      <w:pPr>
+        <w:spacing w:after="80"/>
+        <w:ind w:left="720" w:hanging="360"/>
+      </w:pPr>
+      <w:r>
+        <w:rPr>
+          <w:rFonts w:ascii="Times New Roman" w:hAnsi="Times New Roman"/>
+          <w:sz w:val="24"/>
+        </w:rPr>
+        <w:t xml:space="preserve">• </w:t>
+      </w:r>
+      <w:r>
+        <w:rPr>
+          <w:rFonts w:ascii="Times New Roman" w:hAnsi="Times New Roman"/>
+          <w:sz w:val="24"/>
+        </w:rPr>
+        <w:t>Excludes confidentiality or IP infringement breach</w:t>
+      </w:r>
+    </w:p>
+    <w:p>
+      <w:pPr>
+        <w:pStyle w:val="Heading2"/>
+        <w:spacing w:before="240" w:after="120"/>
+        <w:ind w:left="0" w:firstLine="0"/>
+      </w:pPr>
+      <w:r>
+        <w:t>19.5 Confidentiality</w:t>
+      </w:r>
+    </w:p>
+    <w:p>
+      <w:pPr>
+        <w:spacing w:after="80"/>
+        <w:ind w:left="720" w:hanging="360"/>
+      </w:pPr>
+      <w:r>
+        <w:rPr>
+          <w:rFonts w:ascii="Times New Roman" w:hAnsi="Times New Roman"/>
+          <w:sz w:val="24"/>
+        </w:rPr>
+        <w:t xml:space="preserve">• </w:t>
+      </w:r>
+      <w:r>
+        <w:rPr>
+          <w:rFonts w:ascii="Times New Roman" w:hAnsi="Times New Roman"/>
+          <w:sz w:val="24"/>
+        </w:rPr>
+        <w:t>All exchanged artifacts under NDA protection</w:t>
+      </w:r>
+    </w:p>
+    <w:p>
+      <w:pPr>
+        <w:pStyle w:val="Heading2"/>
+        <w:spacing w:before="240" w:after="120"/>
+        <w:ind w:left="0" w:firstLine="0"/>
+      </w:pPr>
+      <w:r>
+        <w:t>19.6 Termination</w:t>
+      </w:r>
+    </w:p>
+    <w:p>
+      <w:pPr>
+        <w:spacing w:after="80"/>
+        <w:ind w:left="720" w:hanging="360"/>
+      </w:pPr>
+      <w:r>
+        <w:rPr>
+          <w:rFonts w:ascii="Times New Roman" w:hAnsi="Times New Roman"/>
+          <w:sz w:val="24"/>
+        </w:rPr>
+        <w:t xml:space="preserve">• </w:t>
+      </w:r>
+      <w:r>
+        <w:rPr>
+          <w:rFonts w:ascii="Times New Roman" w:hAnsi="Times New Roman"/>
+          <w:sz w:val="24"/>
+        </w:rPr>
+        <w:t>Mutually terminable per MSA terms, subject to payment for completed work</w:t>
+      </w:r>
+    </w:p>
+    <w:p>
+      <w:pPr>
+        <w:pStyle w:val="Heading2"/>
+        <w:spacing w:before="240" w:after="120"/>
+        <w:ind w:left="0" w:firstLine="0"/>
+      </w:pPr>
+      <w:r>
+        <w:t>19.7 Governing Law</w:t>
+      </w:r>
+    </w:p>
+    <w:p>
+      <w:pPr>
+        <w:spacing w:after="80"/>
+        <w:ind w:left="720" w:hanging="360"/>
+      </w:pPr>
+      <w:r>
+        <w:rPr>
+          <w:rFonts w:ascii="Times New Roman" w:hAnsi="Times New Roman"/>
+          <w:sz w:val="24"/>
+        </w:rPr>
+        <w:t xml:space="preserve">• </w:t>
+      </w:r>
+      <w:r>
+        <w:rPr>
+          <w:rFonts w:ascii="Times New Roman" w:hAnsi="Times New Roman"/>
+          <w:sz w:val="24"/>
+        </w:rPr>
+        <w:t>Agreement governed under the laws of [State/Region]</w:t>
       </w:r>
     </w:p>
     <w:p>
@@ -11545,299 +11927,7 @@
         <w:ind w:left="0" w:firstLine="0"/>
       </w:pPr>
       <w:r>
-        <w:t>20 Terms &amp; Conditions</w:t>
-      </w:r>
-    </w:p>
-    <w:p>
-      <w:pPr>
-        <w:spacing w:after="160"/>
-      </w:pPr>
-      <w:r>
-        <w:rPr>
-          <w:rFonts w:ascii="Times New Roman" w:hAnsi="Times New Roman"/>
-          <w:sz w:val="24"/>
-        </w:rPr>
-        <w:t>All services will be delivered in accordance with the executed Master Services Agreement (MSA) or equivalent contractual document between Vendor and Client.</w:t>
-      </w:r>
-    </w:p>
-    <w:p>
-      <w:pPr>
-        <w:pStyle w:val="Heading2"/>
-        <w:spacing w:before="240" w:after="120"/>
-        <w:ind w:left="0" w:firstLine="0"/>
-      </w:pPr>
-      <w:r>
-        <w:t>20.1 Scope Changes</w:t>
-      </w:r>
-    </w:p>
-    <w:p>
-      <w:pPr>
-        <w:spacing w:after="80"/>
-        <w:ind w:left="720" w:hanging="360"/>
-      </w:pPr>
-      <w:r>
-        <w:rPr>
-          <w:rFonts w:ascii="Times New Roman" w:hAnsi="Times New Roman"/>
-          <w:sz w:val="24"/>
-        </w:rPr>
-        <w:t xml:space="preserve">• </w:t>
-      </w:r>
-      <w:r>
-        <w:rPr>
-          <w:rFonts w:ascii="Times New Roman" w:hAnsi="Times New Roman"/>
-          <w:sz w:val="24"/>
-        </w:rPr>
-        <w:t>Change Requests required for any scope, schedule, or cost adjustments</w:t>
-      </w:r>
-    </w:p>
-    <w:p>
-      <w:pPr>
-        <w:pStyle w:val="Heading2"/>
-        <w:spacing w:before="240" w:after="120"/>
-        <w:ind w:left="0" w:firstLine="0"/>
-      </w:pPr>
-      <w:r>
-        <w:t>20.2 Intellectual Property</w:t>
-      </w:r>
-    </w:p>
-    <w:p>
-      <w:pPr>
-        <w:spacing w:after="80"/>
-        <w:ind w:left="720" w:hanging="360"/>
-      </w:pPr>
-      <w:r>
-        <w:rPr>
-          <w:rFonts w:ascii="Times New Roman" w:hAnsi="Times New Roman"/>
-          <w:sz w:val="24"/>
-        </w:rPr>
-        <w:t xml:space="preserve">• </w:t>
-      </w:r>
-      <w:r>
-        <w:rPr>
-          <w:rFonts w:ascii="Times New Roman" w:hAnsi="Times New Roman"/>
-          <w:sz w:val="24"/>
-        </w:rPr>
-        <w:t>Client retains all ownership of developed assets, applications, and configurations</w:t>
-      </w:r>
-    </w:p>
-    <w:p>
-      <w:pPr>
-        <w:spacing w:after="80"/>
-        <w:ind w:left="720" w:hanging="360"/>
-      </w:pPr>
-      <w:r>
-        <w:rPr>
-          <w:rFonts w:ascii="Times New Roman" w:hAnsi="Times New Roman"/>
-          <w:sz w:val="24"/>
-        </w:rPr>
-        <w:t xml:space="preserve">• </w:t>
-      </w:r>
-      <w:r>
-        <w:rPr>
-          <w:rFonts w:ascii="Times New Roman" w:hAnsi="Times New Roman"/>
-          <w:sz w:val="24"/>
-        </w:rPr>
-        <w:t>Vendor retains proprietary methodologies, tools, and accelerators unless otherwise agreed</w:t>
-      </w:r>
-    </w:p>
-    <w:p>
-      <w:pPr>
-        <w:pStyle w:val="Heading2"/>
-        <w:spacing w:before="240" w:after="120"/>
-        <w:ind w:left="0" w:firstLine="0"/>
-      </w:pPr>
-      <w:r>
-        <w:t>20.3 Service Levels</w:t>
-      </w:r>
-    </w:p>
-    <w:p>
-      <w:pPr>
-        <w:spacing w:after="80"/>
-        <w:ind w:left="720" w:hanging="360"/>
-      </w:pPr>
-      <w:r>
-        <w:rPr>
-          <w:rFonts w:ascii="Times New Roman" w:hAnsi="Times New Roman"/>
-          <w:sz w:val="24"/>
-        </w:rPr>
-        <w:t xml:space="preserve">• </w:t>
-      </w:r>
-      <w:r>
-        <w:rPr>
-          <w:rFonts w:ascii="Times New Roman" w:hAnsi="Times New Roman"/>
-          <w:sz w:val="24"/>
-        </w:rPr>
-        <w:t>Deliverables based on best effort unless otherwise specified in SLAs</w:t>
-      </w:r>
-    </w:p>
-    <w:p>
-      <w:pPr>
-        <w:spacing w:after="80"/>
-        <w:ind w:left="720" w:hanging="360"/>
-      </w:pPr>
-      <w:r>
-        <w:rPr>
-          <w:rFonts w:ascii="Times New Roman" w:hAnsi="Times New Roman"/>
-          <w:sz w:val="24"/>
-        </w:rPr>
-        <w:t xml:space="preserve">• </w:t>
-      </w:r>
-      <w:r>
-        <w:rPr>
-          <w:rFonts w:ascii="Times New Roman" w:hAnsi="Times New Roman"/>
-          <w:sz w:val="24"/>
-        </w:rPr>
-        <w:t>Hypercare period of [X] weeks included with option to extend via managed services</w:t>
-      </w:r>
-    </w:p>
-    <w:p>
-      <w:pPr>
-        <w:pStyle w:val="Heading2"/>
-        <w:spacing w:before="240" w:after="120"/>
-        <w:ind w:left="0" w:firstLine="0"/>
-      </w:pPr>
-      <w:r>
-        <w:t>20.4 Liability</w:t>
-      </w:r>
-    </w:p>
-    <w:p>
-      <w:pPr>
-        <w:spacing w:after="80"/>
-        <w:ind w:left="720" w:hanging="360"/>
-      </w:pPr>
-      <w:r>
-        <w:rPr>
-          <w:rFonts w:ascii="Times New Roman" w:hAnsi="Times New Roman"/>
-          <w:sz w:val="24"/>
-        </w:rPr>
-        <w:t xml:space="preserve">• </w:t>
-      </w:r>
-      <w:r>
-        <w:rPr>
-          <w:rFonts w:ascii="Times New Roman" w:hAnsi="Times New Roman"/>
-          <w:sz w:val="24"/>
-        </w:rPr>
-        <w:t>Liability caps as agreed in MSA</w:t>
-      </w:r>
-    </w:p>
-    <w:p>
-      <w:pPr>
-        <w:spacing w:after="80"/>
-        <w:ind w:left="720" w:hanging="360"/>
-      </w:pPr>
-      <w:r>
-        <w:rPr>
-          <w:rFonts w:ascii="Times New Roman" w:hAnsi="Times New Roman"/>
-          <w:sz w:val="24"/>
-        </w:rPr>
-        <w:t xml:space="preserve">• </w:t>
-      </w:r>
-      <w:r>
-        <w:rPr>
-          <w:rFonts w:ascii="Times New Roman" w:hAnsi="Times New Roman"/>
-          <w:sz w:val="24"/>
-        </w:rPr>
-        <w:t>Excludes confidentiality or IP infringement breach</w:t>
-      </w:r>
-    </w:p>
-    <w:p>
-      <w:pPr>
-        <w:pStyle w:val="Heading2"/>
-        <w:spacing w:before="240" w:after="120"/>
-        <w:ind w:left="0" w:firstLine="0"/>
-      </w:pPr>
-      <w:r>
-        <w:t>20.5 Confidentiality</w:t>
-      </w:r>
-    </w:p>
-    <w:p>
-      <w:pPr>
-        <w:spacing w:after="80"/>
-        <w:ind w:left="720" w:hanging="360"/>
-      </w:pPr>
-      <w:r>
-        <w:rPr>
-          <w:rFonts w:ascii="Times New Roman" w:hAnsi="Times New Roman"/>
-          <w:sz w:val="24"/>
-        </w:rPr>
-        <w:t xml:space="preserve">• </w:t>
-      </w:r>
-      <w:r>
-        <w:rPr>
-          <w:rFonts w:ascii="Times New Roman" w:hAnsi="Times New Roman"/>
-          <w:sz w:val="24"/>
-        </w:rPr>
-        <w:t>All exchanged artifacts under NDA protection</w:t>
-      </w:r>
-    </w:p>
-    <w:p>
-      <w:pPr>
-        <w:pStyle w:val="Heading2"/>
-        <w:spacing w:before="240" w:after="120"/>
-        <w:ind w:left="0" w:firstLine="0"/>
-      </w:pPr>
-      <w:r>
-        <w:t>20.6 Termination</w:t>
-      </w:r>
-    </w:p>
-    <w:p>
-      <w:pPr>
-        <w:spacing w:after="80"/>
-        <w:ind w:left="720" w:hanging="360"/>
-      </w:pPr>
-      <w:r>
-        <w:rPr>
-          <w:rFonts w:ascii="Times New Roman" w:hAnsi="Times New Roman"/>
-          <w:sz w:val="24"/>
-        </w:rPr>
-        <w:t xml:space="preserve">• </w:t>
-      </w:r>
-      <w:r>
-        <w:rPr>
-          <w:rFonts w:ascii="Times New Roman" w:hAnsi="Times New Roman"/>
-          <w:sz w:val="24"/>
-        </w:rPr>
-        <w:t>Mutually terminable per MSA terms, subject to payment for completed work</w:t>
-      </w:r>
-    </w:p>
-    <w:p>
-      <w:pPr>
-        <w:pStyle w:val="Heading2"/>
-        <w:spacing w:before="240" w:after="120"/>
-        <w:ind w:left="0" w:firstLine="0"/>
-      </w:pPr>
-      <w:r>
-        <w:t>20.7 Governing Law</w:t>
-      </w:r>
-    </w:p>
-    <w:p>
-      <w:pPr>
-        <w:spacing w:after="80"/>
-        <w:ind w:left="720" w:hanging="360"/>
-      </w:pPr>
-      <w:r>
-        <w:rPr>
-          <w:rFonts w:ascii="Times New Roman" w:hAnsi="Times New Roman"/>
-          <w:sz w:val="24"/>
-        </w:rPr>
-        <w:t xml:space="preserve">• </w:t>
-      </w:r>
-      <w:r>
-        <w:rPr>
-          <w:rFonts w:ascii="Times New Roman" w:hAnsi="Times New Roman"/>
-          <w:sz w:val="24"/>
-        </w:rPr>
-        <w:t>Agreement governed under the laws of [State/Region]</w:t>
-      </w:r>
-    </w:p>
-    <w:p>
-      <w:pPr>
-        <w:pStyle w:val="Heading1"/>
-        <w:spacing w:before="160" w:after="120"/>
-        <w:ind w:left="0" w:firstLine="0"/>
-      </w:pPr>
-      <w:r>
-        <w:t>21 Sign-Off</w:t>
+        <w:t>20 Sign-Off</w:t>
       </w:r>
     </w:p>
     <w:p>

</xml_diff>

<commit_message>
Standardize all solutions on credit-based cost format
- Rewrote compute-costs.py to support credit-based format only
- Converted solution-template to 9-column credit format with generic content
- Fixed Azure document-intelligence architecture diagram embedding
- Updated document-intelligence LOE with correct IDP tasks
- Updated COST_CREDITS_GUIDANCE.md to reflect credit-based as standard
- Fixed logo paths in solution-template PowerPoint
- Regenerated all Word, PowerPoint, and Excel outputs
</commit_message>
<xml_diff>
--- a/solution-template/sample-provider/sample-category/sample-solution/presales/statement-of-work.docx
+++ b/solution-template/sample-provider/sample-category/sample-solution/presales/statement-of-work.docx
@@ -10683,16 +10683,18 @@
         <w:tblLook w:firstColumn="1" w:firstRow="1" w:lastColumn="0" w:lastRow="0" w:noHBand="0" w:noVBand="1" w:val="04A0"/>
       </w:tblPr>
       <w:tblGrid>
-        <w:gridCol w:w="1728"/>
-        <w:gridCol w:w="1728"/>
-        <w:gridCol w:w="1728"/>
-        <w:gridCol w:w="1728"/>
-        <w:gridCol w:w="1728"/>
+        <w:gridCol w:w="1234"/>
+        <w:gridCol w:w="1234"/>
+        <w:gridCol w:w="1234"/>
+        <w:gridCol w:w="1234"/>
+        <w:gridCol w:w="1234"/>
+        <w:gridCol w:w="1234"/>
+        <w:gridCol w:w="1234"/>
       </w:tblGrid>
       <w:tr>
         <w:tc>
           <w:tcPr>
-            <w:tcW w:type="dxa" w:w="3276"/>
+            <w:tcW w:type="dxa" w:w="1872"/>
             <w:tcBorders>
               <w:top w:val="single" w:sz="1" w:space="0" w:color="CCCCCC"/>
               <w:left w:val="single" w:sz="1" w:space="0" w:color="CCCCCC"/>
@@ -10724,7 +10726,7 @@
         </w:tc>
         <w:tc>
           <w:tcPr>
-            <w:tcW w:type="dxa" w:w="1525"/>
+            <w:tcW w:type="dxa" w:w="1123"/>
             <w:tcBorders>
               <w:top w:val="single" w:sz="1" w:space="0" w:color="CCCCCC"/>
               <w:left w:val="single" w:sz="1" w:space="0" w:color="CCCCCC"/>
@@ -10750,13 +10752,77 @@
                 <w:b/>
                 <w:sz w:val="24"/>
               </w:rPr>
-              <w:t>Year 1</w:t>
+              <w:t>Year 1 List</w:t>
             </w:r>
           </w:p>
         </w:tc>
         <w:tc>
           <w:tcPr>
-            <w:tcW w:type="dxa" w:w="1333"/>
+            <w:tcW w:type="dxa" w:w="1310"/>
+            <w:tcBorders>
+              <w:top w:val="single" w:sz="1" w:space="0" w:color="CCCCCC"/>
+              <w:left w:val="single" w:sz="1" w:space="0" w:color="CCCCCC"/>
+              <w:bottom w:val="single" w:sz="1" w:space="0" w:color="CCCCCC"/>
+              <w:right w:val="single" w:sz="1" w:space="0" w:color="CCCCCC"/>
+            </w:tcBorders>
+            <w:tcMar>
+              <w:top w:w="80" w:type="dxa"/>
+              <w:bottom w:w="80" w:type="dxa"/>
+              <w:left w:w="80" w:type="dxa"/>
+              <w:right w:w="80" w:type="dxa"/>
+            </w:tcMar>
+            <w:vAlign w:val="center"/>
+            <w:shd w:fill="E8F0F8"/>
+          </w:tcPr>
+          <w:p>
+            <w:pPr>
+              <w:spacing w:before="120" w:after="120"/>
+            </w:pPr>
+            <w:r>
+              <w:rPr>
+                <w:rFonts w:ascii="Times New Roman" w:hAnsi="Times New Roman"/>
+                <w:b/>
+                <w:sz w:val="24"/>
+              </w:rPr>
+              <w:t>Provider/Partner Credits</w:t>
+            </w:r>
+          </w:p>
+        </w:tc>
+        <w:tc>
+          <w:tcPr>
+            <w:tcW w:type="dxa" w:w="1310"/>
+            <w:tcBorders>
+              <w:top w:val="single" w:sz="1" w:space="0" w:color="CCCCCC"/>
+              <w:left w:val="single" w:sz="1" w:space="0" w:color="CCCCCC"/>
+              <w:bottom w:val="single" w:sz="1" w:space="0" w:color="CCCCCC"/>
+              <w:right w:val="single" w:sz="1" w:space="0" w:color="CCCCCC"/>
+            </w:tcBorders>
+            <w:tcMar>
+              <w:top w:w="80" w:type="dxa"/>
+              <w:bottom w:w="80" w:type="dxa"/>
+              <w:left w:w="80" w:type="dxa"/>
+              <w:right w:w="80" w:type="dxa"/>
+            </w:tcMar>
+            <w:vAlign w:val="center"/>
+            <w:shd w:fill="E8F0F8"/>
+          </w:tcPr>
+          <w:p>
+            <w:pPr>
+              <w:spacing w:before="120" w:after="120"/>
+            </w:pPr>
+            <w:r>
+              <w:rPr>
+                <w:rFonts w:ascii="Times New Roman" w:hAnsi="Times New Roman"/>
+                <w:b/>
+                <w:sz w:val="24"/>
+              </w:rPr>
+              <w:t>Year 1 Net</w:t>
+            </w:r>
+          </w:p>
+        </w:tc>
+        <w:tc>
+          <w:tcPr>
+            <w:tcW w:type="dxa" w:w="1217"/>
             <w:tcBorders>
               <w:top w:val="single" w:sz="1" w:space="0" w:color="CCCCCC"/>
               <w:left w:val="single" w:sz="1" w:space="0" w:color="CCCCCC"/>
@@ -10788,7 +10854,7 @@
         </w:tc>
         <w:tc>
           <w:tcPr>
-            <w:tcW w:type="dxa" w:w="1333"/>
+            <w:tcW w:type="dxa" w:w="1217"/>
             <w:tcBorders>
               <w:top w:val="single" w:sz="1" w:space="0" w:color="CCCCCC"/>
               <w:left w:val="single" w:sz="1" w:space="0" w:color="CCCCCC"/>
@@ -10820,7 +10886,7 @@
         </w:tc>
         <w:tc>
           <w:tcPr>
-            <w:tcW w:type="dxa" w:w="1894"/>
+            <w:tcW w:type="dxa" w:w="1310"/>
             <w:tcBorders>
               <w:top w:val="single" w:sz="1" w:space="0" w:color="CCCCCC"/>
               <w:left w:val="single" w:sz="1" w:space="0" w:color="CCCCCC"/>
@@ -10854,7 +10920,212 @@
       <w:tr>
         <w:tc>
           <w:tcPr>
-            <w:tcW w:type="dxa" w:w="3276"/>
+            <w:tcW w:type="dxa" w:w="1872"/>
+            <w:tcBorders>
+              <w:top w:val="single" w:sz="1" w:space="0" w:color="CCCCCC"/>
+              <w:left w:val="single" w:sz="1" w:space="0" w:color="CCCCCC"/>
+              <w:bottom w:val="single" w:sz="1" w:space="0" w:color="CCCCCC"/>
+              <w:right w:val="single" w:sz="1" w:space="0" w:color="CCCCCC"/>
+            </w:tcBorders>
+            <w:tcMar>
+              <w:top w:w="80" w:type="dxa"/>
+              <w:bottom w:w="80" w:type="dxa"/>
+              <w:left w:w="80" w:type="dxa"/>
+              <w:right w:w="80" w:type="dxa"/>
+            </w:tcMar>
+          </w:tcPr>
+          <w:p>
+            <w:pPr>
+              <w:spacing w:before="80" w:after="80"/>
+            </w:pPr>
+            <w:r>
+              <w:rPr>
+                <w:rFonts w:ascii="Times New Roman" w:hAnsi="Times New Roman"/>
+                <w:sz w:val="24"/>
+              </w:rPr>
+              <w:t>Cloud Infrastructure</w:t>
+            </w:r>
+          </w:p>
+        </w:tc>
+        <w:tc>
+          <w:tcPr>
+            <w:tcW w:type="dxa" w:w="1123"/>
+            <w:tcBorders>
+              <w:top w:val="single" w:sz="1" w:space="0" w:color="CCCCCC"/>
+              <w:left w:val="single" w:sz="1" w:space="0" w:color="CCCCCC"/>
+              <w:bottom w:val="single" w:sz="1" w:space="0" w:color="CCCCCC"/>
+              <w:right w:val="single" w:sz="1" w:space="0" w:color="CCCCCC"/>
+            </w:tcBorders>
+            <w:tcMar>
+              <w:top w:w="80" w:type="dxa"/>
+              <w:bottom w:w="80" w:type="dxa"/>
+              <w:left w:w="80" w:type="dxa"/>
+              <w:right w:w="80" w:type="dxa"/>
+            </w:tcMar>
+          </w:tcPr>
+          <w:p>
+            <w:pPr>
+              <w:spacing w:before="80" w:after="80"/>
+            </w:pPr>
+            <w:r>
+              <w:rPr>
+                <w:rFonts w:ascii="Times New Roman" w:hAnsi="Times New Roman"/>
+                <w:sz w:val="24"/>
+              </w:rPr>
+              <w:t>$12,225</w:t>
+            </w:r>
+          </w:p>
+        </w:tc>
+        <w:tc>
+          <w:tcPr>
+            <w:tcW w:type="dxa" w:w="1310"/>
+            <w:tcBorders>
+              <w:top w:val="single" w:sz="1" w:space="0" w:color="CCCCCC"/>
+              <w:left w:val="single" w:sz="1" w:space="0" w:color="CCCCCC"/>
+              <w:bottom w:val="single" w:sz="1" w:space="0" w:color="CCCCCC"/>
+              <w:right w:val="single" w:sz="1" w:space="0" w:color="CCCCCC"/>
+            </w:tcBorders>
+            <w:tcMar>
+              <w:top w:w="80" w:type="dxa"/>
+              <w:bottom w:w="80" w:type="dxa"/>
+              <w:left w:w="80" w:type="dxa"/>
+              <w:right w:w="80" w:type="dxa"/>
+            </w:tcMar>
+          </w:tcPr>
+          <w:p>
+            <w:pPr>
+              <w:spacing w:before="80" w:after="80"/>
+            </w:pPr>
+            <w:r>
+              <w:rPr>
+                <w:rFonts w:ascii="Times New Roman" w:hAnsi="Times New Roman"/>
+                <w:sz w:val="24"/>
+              </w:rPr>
+              <w:t>($990)</w:t>
+            </w:r>
+          </w:p>
+        </w:tc>
+        <w:tc>
+          <w:tcPr>
+            <w:tcW w:type="dxa" w:w="1310"/>
+            <w:tcBorders>
+              <w:top w:val="single" w:sz="1" w:space="0" w:color="CCCCCC"/>
+              <w:left w:val="single" w:sz="1" w:space="0" w:color="CCCCCC"/>
+              <w:bottom w:val="single" w:sz="1" w:space="0" w:color="CCCCCC"/>
+              <w:right w:val="single" w:sz="1" w:space="0" w:color="CCCCCC"/>
+            </w:tcBorders>
+            <w:tcMar>
+              <w:top w:w="80" w:type="dxa"/>
+              <w:bottom w:w="80" w:type="dxa"/>
+              <w:left w:w="80" w:type="dxa"/>
+              <w:right w:w="80" w:type="dxa"/>
+            </w:tcMar>
+          </w:tcPr>
+          <w:p>
+            <w:pPr>
+              <w:spacing w:before="80" w:after="80"/>
+            </w:pPr>
+            <w:r>
+              <w:rPr>
+                <w:rFonts w:ascii="Times New Roman" w:hAnsi="Times New Roman"/>
+                <w:sz w:val="24"/>
+              </w:rPr>
+              <w:t>$11,235</w:t>
+            </w:r>
+          </w:p>
+        </w:tc>
+        <w:tc>
+          <w:tcPr>
+            <w:tcW w:type="dxa" w:w="1217"/>
+            <w:tcBorders>
+              <w:top w:val="single" w:sz="1" w:space="0" w:color="CCCCCC"/>
+              <w:left w:val="single" w:sz="1" w:space="0" w:color="CCCCCC"/>
+              <w:bottom w:val="single" w:sz="1" w:space="0" w:color="CCCCCC"/>
+              <w:right w:val="single" w:sz="1" w:space="0" w:color="CCCCCC"/>
+            </w:tcBorders>
+            <w:tcMar>
+              <w:top w:w="80" w:type="dxa"/>
+              <w:bottom w:w="80" w:type="dxa"/>
+              <w:left w:w="80" w:type="dxa"/>
+              <w:right w:w="80" w:type="dxa"/>
+            </w:tcMar>
+          </w:tcPr>
+          <w:p>
+            <w:pPr>
+              <w:spacing w:before="80" w:after="80"/>
+            </w:pPr>
+            <w:r>
+              <w:rPr>
+                <w:rFonts w:ascii="Times New Roman" w:hAnsi="Times New Roman"/>
+                <w:sz w:val="24"/>
+              </w:rPr>
+              <w:t>$12,225</w:t>
+            </w:r>
+          </w:p>
+        </w:tc>
+        <w:tc>
+          <w:tcPr>
+            <w:tcW w:type="dxa" w:w="1217"/>
+            <w:tcBorders>
+              <w:top w:val="single" w:sz="1" w:space="0" w:color="CCCCCC"/>
+              <w:left w:val="single" w:sz="1" w:space="0" w:color="CCCCCC"/>
+              <w:bottom w:val="single" w:sz="1" w:space="0" w:color="CCCCCC"/>
+              <w:right w:val="single" w:sz="1" w:space="0" w:color="CCCCCC"/>
+            </w:tcBorders>
+            <w:tcMar>
+              <w:top w:w="80" w:type="dxa"/>
+              <w:bottom w:w="80" w:type="dxa"/>
+              <w:left w:w="80" w:type="dxa"/>
+              <w:right w:w="80" w:type="dxa"/>
+            </w:tcMar>
+          </w:tcPr>
+          <w:p>
+            <w:pPr>
+              <w:spacing w:before="80" w:after="80"/>
+            </w:pPr>
+            <w:r>
+              <w:rPr>
+                <w:rFonts w:ascii="Times New Roman" w:hAnsi="Times New Roman"/>
+                <w:sz w:val="24"/>
+              </w:rPr>
+              <w:t>$12,225</w:t>
+            </w:r>
+          </w:p>
+        </w:tc>
+        <w:tc>
+          <w:tcPr>
+            <w:tcW w:type="dxa" w:w="1310"/>
+            <w:tcBorders>
+              <w:top w:val="single" w:sz="1" w:space="0" w:color="CCCCCC"/>
+              <w:left w:val="single" w:sz="1" w:space="0" w:color="CCCCCC"/>
+              <w:bottom w:val="single" w:sz="1" w:space="0" w:color="CCCCCC"/>
+              <w:right w:val="single" w:sz="1" w:space="0" w:color="CCCCCC"/>
+            </w:tcBorders>
+            <w:tcMar>
+              <w:top w:w="80" w:type="dxa"/>
+              <w:bottom w:w="80" w:type="dxa"/>
+              <w:left w:w="80" w:type="dxa"/>
+              <w:right w:w="80" w:type="dxa"/>
+            </w:tcMar>
+          </w:tcPr>
+          <w:p>
+            <w:pPr>
+              <w:spacing w:before="80" w:after="80"/>
+            </w:pPr>
+            <w:r>
+              <w:rPr>
+                <w:rFonts w:ascii="Times New Roman" w:hAnsi="Times New Roman"/>
+                <w:sz w:val="24"/>
+              </w:rPr>
+              <w:t>$35,685</w:t>
+            </w:r>
+          </w:p>
+        </w:tc>
+      </w:tr>
+      <w:tr>
+        <w:tc>
+          <w:tcPr>
+            <w:tcW w:type="dxa" w:w="1872"/>
             <w:tcBorders>
               <w:top w:val="single" w:sz="1" w:space="0" w:color="CCCCCC"/>
               <w:left w:val="single" w:sz="1" w:space="0" w:color="CCCCCC"/>
@@ -10883,7 +11154,7 @@
         </w:tc>
         <w:tc>
           <w:tcPr>
-            <w:tcW w:type="dxa" w:w="1525"/>
+            <w:tcW w:type="dxa" w:w="1123"/>
             <w:tcBorders>
               <w:top w:val="single" w:sz="1" w:space="0" w:color="CCCCCC"/>
               <w:left w:val="single" w:sz="1" w:space="0" w:color="CCCCCC"/>
@@ -10906,13 +11177,71 @@
                 <w:rFonts w:ascii="Times New Roman" w:hAnsi="Times New Roman"/>
                 <w:sz w:val="24"/>
               </w:rPr>
-              <w:t>$364,000</w:t>
+              <w:t>$64,300</w:t>
             </w:r>
           </w:p>
         </w:tc>
         <w:tc>
           <w:tcPr>
-            <w:tcW w:type="dxa" w:w="1333"/>
+            <w:tcW w:type="dxa" w:w="1310"/>
+            <w:tcBorders>
+              <w:top w:val="single" w:sz="1" w:space="0" w:color="CCCCCC"/>
+              <w:left w:val="single" w:sz="1" w:space="0" w:color="CCCCCC"/>
+              <w:bottom w:val="single" w:sz="1" w:space="0" w:color="CCCCCC"/>
+              <w:right w:val="single" w:sz="1" w:space="0" w:color="CCCCCC"/>
+            </w:tcBorders>
+            <w:tcMar>
+              <w:top w:w="80" w:type="dxa"/>
+              <w:bottom w:w="80" w:type="dxa"/>
+              <w:left w:w="80" w:type="dxa"/>
+              <w:right w:w="80" w:type="dxa"/>
+            </w:tcMar>
+          </w:tcPr>
+          <w:p>
+            <w:pPr>
+              <w:spacing w:before="80" w:after="80"/>
+            </w:pPr>
+            <w:r>
+              <w:rPr>
+                <w:rFonts w:ascii="Times New Roman" w:hAnsi="Times New Roman"/>
+                <w:sz w:val="24"/>
+              </w:rPr>
+              <w:t>($5,000)</w:t>
+            </w:r>
+          </w:p>
+        </w:tc>
+        <w:tc>
+          <w:tcPr>
+            <w:tcW w:type="dxa" w:w="1310"/>
+            <w:tcBorders>
+              <w:top w:val="single" w:sz="1" w:space="0" w:color="CCCCCC"/>
+              <w:left w:val="single" w:sz="1" w:space="0" w:color="CCCCCC"/>
+              <w:bottom w:val="single" w:sz="1" w:space="0" w:color="CCCCCC"/>
+              <w:right w:val="single" w:sz="1" w:space="0" w:color="CCCCCC"/>
+            </w:tcBorders>
+            <w:tcMar>
+              <w:top w:w="80" w:type="dxa"/>
+              <w:bottom w:w="80" w:type="dxa"/>
+              <w:left w:w="80" w:type="dxa"/>
+              <w:right w:w="80" w:type="dxa"/>
+            </w:tcMar>
+          </w:tcPr>
+          <w:p>
+            <w:pPr>
+              <w:spacing w:before="80" w:after="80"/>
+            </w:pPr>
+            <w:r>
+              <w:rPr>
+                <w:rFonts w:ascii="Times New Roman" w:hAnsi="Times New Roman"/>
+                <w:sz w:val="24"/>
+              </w:rPr>
+              <w:t>$59,300</w:t>
+            </w:r>
+          </w:p>
+        </w:tc>
+        <w:tc>
+          <w:tcPr>
+            <w:tcW w:type="dxa" w:w="1217"/>
             <w:tcBorders>
               <w:top w:val="single" w:sz="1" w:space="0" w:color="CCCCCC"/>
               <w:left w:val="single" w:sz="1" w:space="0" w:color="CCCCCC"/>
@@ -10941,7 +11270,7 @@
         </w:tc>
         <w:tc>
           <w:tcPr>
-            <w:tcW w:type="dxa" w:w="1333"/>
+            <w:tcW w:type="dxa" w:w="1217"/>
             <w:tcBorders>
               <w:top w:val="single" w:sz="1" w:space="0" w:color="CCCCCC"/>
               <w:left w:val="single" w:sz="1" w:space="0" w:color="CCCCCC"/>
@@ -10970,7 +11299,7 @@
         </w:tc>
         <w:tc>
           <w:tcPr>
-            <w:tcW w:type="dxa" w:w="1894"/>
+            <w:tcW w:type="dxa" w:w="1310"/>
             <w:tcBorders>
               <w:top w:val="single" w:sz="1" w:space="0" w:color="CCCCCC"/>
               <w:left w:val="single" w:sz="1" w:space="0" w:color="CCCCCC"/>
@@ -10993,7 +11322,7 @@
                 <w:rFonts w:ascii="Times New Roman" w:hAnsi="Times New Roman"/>
                 <w:sz w:val="24"/>
               </w:rPr>
-              <w:t>$364,000</w:t>
+              <w:t>$59,300</w:t>
             </w:r>
           </w:p>
         </w:tc>
@@ -11001,7 +11330,7 @@
       <w:tr>
         <w:tc>
           <w:tcPr>
-            <w:tcW w:type="dxa" w:w="3276"/>
+            <w:tcW w:type="dxa" w:w="1872"/>
             <w:tcBorders>
               <w:top w:val="single" w:sz="1" w:space="0" w:color="CCCCCC"/>
               <w:left w:val="single" w:sz="1" w:space="0" w:color="CCCCCC"/>
@@ -11024,13 +11353,13 @@
                 <w:rFonts w:ascii="Times New Roman" w:hAnsi="Times New Roman"/>
                 <w:sz w:val="24"/>
               </w:rPr>
-              <w:t>Infrastructure &amp; Materials</w:t>
+              <w:t>Software Licenses &amp; Subscriptions</w:t>
             </w:r>
           </w:p>
         </w:tc>
         <w:tc>
           <w:tcPr>
-            <w:tcW w:type="dxa" w:w="1525"/>
+            <w:tcW w:type="dxa" w:w="1123"/>
             <w:tcBorders>
               <w:top w:val="single" w:sz="1" w:space="0" w:color="CCCCCC"/>
               <w:left w:val="single" w:sz="1" w:space="0" w:color="CCCCCC"/>
@@ -11053,13 +11382,13 @@
                 <w:rFonts w:ascii="Times New Roman" w:hAnsi="Times New Roman"/>
                 <w:sz w:val="24"/>
               </w:rPr>
-              <w:t>$16,564</w:t>
+              <w:t>$7,650</w:t>
             </w:r>
           </w:p>
         </w:tc>
         <w:tc>
           <w:tcPr>
-            <w:tcW w:type="dxa" w:w="1333"/>
+            <w:tcW w:type="dxa" w:w="1310"/>
             <w:tcBorders>
               <w:top w:val="single" w:sz="1" w:space="0" w:color="CCCCCC"/>
               <w:left w:val="single" w:sz="1" w:space="0" w:color="CCCCCC"/>
@@ -11082,13 +11411,13 @@
                 <w:rFonts w:ascii="Times New Roman" w:hAnsi="Times New Roman"/>
                 <w:sz w:val="24"/>
               </w:rPr>
-              <w:t>$16,564</w:t>
+              <w:t>$0</w:t>
             </w:r>
           </w:p>
         </w:tc>
         <w:tc>
           <w:tcPr>
-            <w:tcW w:type="dxa" w:w="1333"/>
+            <w:tcW w:type="dxa" w:w="1310"/>
             <w:tcBorders>
               <w:top w:val="single" w:sz="1" w:space="0" w:color="CCCCCC"/>
               <w:left w:val="single" w:sz="1" w:space="0" w:color="CCCCCC"/>
@@ -11111,13 +11440,13 @@
                 <w:rFonts w:ascii="Times New Roman" w:hAnsi="Times New Roman"/>
                 <w:sz w:val="24"/>
               </w:rPr>
-              <w:t>$16,564</w:t>
+              <w:t>$7,650</w:t>
             </w:r>
           </w:p>
         </w:tc>
         <w:tc>
           <w:tcPr>
-            <w:tcW w:type="dxa" w:w="1894"/>
+            <w:tcW w:type="dxa" w:w="1217"/>
             <w:tcBorders>
               <w:top w:val="single" w:sz="1" w:space="0" w:color="CCCCCC"/>
               <w:left w:val="single" w:sz="1" w:space="0" w:color="CCCCCC"/>
@@ -11140,7 +11469,65 @@
                 <w:rFonts w:ascii="Times New Roman" w:hAnsi="Times New Roman"/>
                 <w:sz w:val="24"/>
               </w:rPr>
-              <w:t>$49,691</w:t>
+              <w:t>$7,650</w:t>
+            </w:r>
+          </w:p>
+        </w:tc>
+        <w:tc>
+          <w:tcPr>
+            <w:tcW w:type="dxa" w:w="1217"/>
+            <w:tcBorders>
+              <w:top w:val="single" w:sz="1" w:space="0" w:color="CCCCCC"/>
+              <w:left w:val="single" w:sz="1" w:space="0" w:color="CCCCCC"/>
+              <w:bottom w:val="single" w:sz="1" w:space="0" w:color="CCCCCC"/>
+              <w:right w:val="single" w:sz="1" w:space="0" w:color="CCCCCC"/>
+            </w:tcBorders>
+            <w:tcMar>
+              <w:top w:w="80" w:type="dxa"/>
+              <w:bottom w:w="80" w:type="dxa"/>
+              <w:left w:w="80" w:type="dxa"/>
+              <w:right w:w="80" w:type="dxa"/>
+            </w:tcMar>
+          </w:tcPr>
+          <w:p>
+            <w:pPr>
+              <w:spacing w:before="80" w:after="80"/>
+            </w:pPr>
+            <w:r>
+              <w:rPr>
+                <w:rFonts w:ascii="Times New Roman" w:hAnsi="Times New Roman"/>
+                <w:sz w:val="24"/>
+              </w:rPr>
+              <w:t>$7,650</w:t>
+            </w:r>
+          </w:p>
+        </w:tc>
+        <w:tc>
+          <w:tcPr>
+            <w:tcW w:type="dxa" w:w="1310"/>
+            <w:tcBorders>
+              <w:top w:val="single" w:sz="1" w:space="0" w:color="CCCCCC"/>
+              <w:left w:val="single" w:sz="1" w:space="0" w:color="CCCCCC"/>
+              <w:bottom w:val="single" w:sz="1" w:space="0" w:color="CCCCCC"/>
+              <w:right w:val="single" w:sz="1" w:space="0" w:color="CCCCCC"/>
+            </w:tcBorders>
+            <w:tcMar>
+              <w:top w:w="80" w:type="dxa"/>
+              <w:bottom w:w="80" w:type="dxa"/>
+              <w:left w:w="80" w:type="dxa"/>
+              <w:right w:w="80" w:type="dxa"/>
+            </w:tcMar>
+          </w:tcPr>
+          <w:p>
+            <w:pPr>
+              <w:spacing w:before="80" w:after="80"/>
+            </w:pPr>
+            <w:r>
+              <w:rPr>
+                <w:rFonts w:ascii="Times New Roman" w:hAnsi="Times New Roman"/>
+                <w:sz w:val="24"/>
+              </w:rPr>
+              <w:t>$22,950</w:t>
             </w:r>
           </w:p>
         </w:tc>
@@ -11148,7 +11535,212 @@
       <w:tr>
         <w:tc>
           <w:tcPr>
-            <w:tcW w:type="dxa" w:w="3276"/>
+            <w:tcW w:type="dxa" w:w="1872"/>
+            <w:tcBorders>
+              <w:top w:val="single" w:sz="1" w:space="0" w:color="CCCCCC"/>
+              <w:left w:val="single" w:sz="1" w:space="0" w:color="CCCCCC"/>
+              <w:bottom w:val="single" w:sz="1" w:space="0" w:color="CCCCCC"/>
+              <w:right w:val="single" w:sz="1" w:space="0" w:color="CCCCCC"/>
+            </w:tcBorders>
+            <w:tcMar>
+              <w:top w:w="80" w:type="dxa"/>
+              <w:bottom w:w="80" w:type="dxa"/>
+              <w:left w:w="80" w:type="dxa"/>
+              <w:right w:w="80" w:type="dxa"/>
+            </w:tcMar>
+          </w:tcPr>
+          <w:p>
+            <w:pPr>
+              <w:spacing w:before="80" w:after="80"/>
+            </w:pPr>
+            <w:r>
+              <w:rPr>
+                <w:rFonts w:ascii="Times New Roman" w:hAnsi="Times New Roman"/>
+                <w:sz w:val="24"/>
+              </w:rPr>
+              <w:t>Support &amp; Maintenance</w:t>
+            </w:r>
+          </w:p>
+        </w:tc>
+        <w:tc>
+          <w:tcPr>
+            <w:tcW w:type="dxa" w:w="1123"/>
+            <w:tcBorders>
+              <w:top w:val="single" w:sz="1" w:space="0" w:color="CCCCCC"/>
+              <w:left w:val="single" w:sz="1" w:space="0" w:color="CCCCCC"/>
+              <w:bottom w:val="single" w:sz="1" w:space="0" w:color="CCCCCC"/>
+              <w:right w:val="single" w:sz="1" w:space="0" w:color="CCCCCC"/>
+            </w:tcBorders>
+            <w:tcMar>
+              <w:top w:w="80" w:type="dxa"/>
+              <w:bottom w:w="80" w:type="dxa"/>
+              <w:left w:w="80" w:type="dxa"/>
+              <w:right w:w="80" w:type="dxa"/>
+            </w:tcMar>
+          </w:tcPr>
+          <w:p>
+            <w:pPr>
+              <w:spacing w:before="80" w:after="80"/>
+            </w:pPr>
+            <w:r>
+              <w:rPr>
+                <w:rFonts w:ascii="Times New Roman" w:hAnsi="Times New Roman"/>
+                <w:sz w:val="24"/>
+              </w:rPr>
+              <w:t>$0</w:t>
+            </w:r>
+          </w:p>
+        </w:tc>
+        <w:tc>
+          <w:tcPr>
+            <w:tcW w:type="dxa" w:w="1310"/>
+            <w:tcBorders>
+              <w:top w:val="single" w:sz="1" w:space="0" w:color="CCCCCC"/>
+              <w:left w:val="single" w:sz="1" w:space="0" w:color="CCCCCC"/>
+              <w:bottom w:val="single" w:sz="1" w:space="0" w:color="CCCCCC"/>
+              <w:right w:val="single" w:sz="1" w:space="0" w:color="CCCCCC"/>
+            </w:tcBorders>
+            <w:tcMar>
+              <w:top w:w="80" w:type="dxa"/>
+              <w:bottom w:w="80" w:type="dxa"/>
+              <w:left w:w="80" w:type="dxa"/>
+              <w:right w:w="80" w:type="dxa"/>
+            </w:tcMar>
+          </w:tcPr>
+          <w:p>
+            <w:pPr>
+              <w:spacing w:before="80" w:after="80"/>
+            </w:pPr>
+            <w:r>
+              <w:rPr>
+                <w:rFonts w:ascii="Times New Roman" w:hAnsi="Times New Roman"/>
+                <w:sz w:val="24"/>
+              </w:rPr>
+              <w:t>$0</w:t>
+            </w:r>
+          </w:p>
+        </w:tc>
+        <w:tc>
+          <w:tcPr>
+            <w:tcW w:type="dxa" w:w="1310"/>
+            <w:tcBorders>
+              <w:top w:val="single" w:sz="1" w:space="0" w:color="CCCCCC"/>
+              <w:left w:val="single" w:sz="1" w:space="0" w:color="CCCCCC"/>
+              <w:bottom w:val="single" w:sz="1" w:space="0" w:color="CCCCCC"/>
+              <w:right w:val="single" w:sz="1" w:space="0" w:color="CCCCCC"/>
+            </w:tcBorders>
+            <w:tcMar>
+              <w:top w:w="80" w:type="dxa"/>
+              <w:bottom w:w="80" w:type="dxa"/>
+              <w:left w:w="80" w:type="dxa"/>
+              <w:right w:w="80" w:type="dxa"/>
+            </w:tcMar>
+          </w:tcPr>
+          <w:p>
+            <w:pPr>
+              <w:spacing w:before="80" w:after="80"/>
+            </w:pPr>
+            <w:r>
+              <w:rPr>
+                <w:rFonts w:ascii="Times New Roman" w:hAnsi="Times New Roman"/>
+                <w:sz w:val="24"/>
+              </w:rPr>
+              <w:t>$0</w:t>
+            </w:r>
+          </w:p>
+        </w:tc>
+        <w:tc>
+          <w:tcPr>
+            <w:tcW w:type="dxa" w:w="1217"/>
+            <w:tcBorders>
+              <w:top w:val="single" w:sz="1" w:space="0" w:color="CCCCCC"/>
+              <w:left w:val="single" w:sz="1" w:space="0" w:color="CCCCCC"/>
+              <w:bottom w:val="single" w:sz="1" w:space="0" w:color="CCCCCC"/>
+              <w:right w:val="single" w:sz="1" w:space="0" w:color="CCCCCC"/>
+            </w:tcBorders>
+            <w:tcMar>
+              <w:top w:w="80" w:type="dxa"/>
+              <w:bottom w:w="80" w:type="dxa"/>
+              <w:left w:w="80" w:type="dxa"/>
+              <w:right w:w="80" w:type="dxa"/>
+            </w:tcMar>
+          </w:tcPr>
+          <w:p>
+            <w:pPr>
+              <w:spacing w:before="80" w:after="80"/>
+            </w:pPr>
+            <w:r>
+              <w:rPr>
+                <w:rFonts w:ascii="Times New Roman" w:hAnsi="Times New Roman"/>
+                <w:sz w:val="24"/>
+              </w:rPr>
+              <w:t>$0</w:t>
+            </w:r>
+          </w:p>
+        </w:tc>
+        <w:tc>
+          <w:tcPr>
+            <w:tcW w:type="dxa" w:w="1217"/>
+            <w:tcBorders>
+              <w:top w:val="single" w:sz="1" w:space="0" w:color="CCCCCC"/>
+              <w:left w:val="single" w:sz="1" w:space="0" w:color="CCCCCC"/>
+              <w:bottom w:val="single" w:sz="1" w:space="0" w:color="CCCCCC"/>
+              <w:right w:val="single" w:sz="1" w:space="0" w:color="CCCCCC"/>
+            </w:tcBorders>
+            <w:tcMar>
+              <w:top w:w="80" w:type="dxa"/>
+              <w:bottom w:w="80" w:type="dxa"/>
+              <w:left w:w="80" w:type="dxa"/>
+              <w:right w:w="80" w:type="dxa"/>
+            </w:tcMar>
+          </w:tcPr>
+          <w:p>
+            <w:pPr>
+              <w:spacing w:before="80" w:after="80"/>
+            </w:pPr>
+            <w:r>
+              <w:rPr>
+                <w:rFonts w:ascii="Times New Roman" w:hAnsi="Times New Roman"/>
+                <w:sz w:val="24"/>
+              </w:rPr>
+              <w:t>$0</w:t>
+            </w:r>
+          </w:p>
+        </w:tc>
+        <w:tc>
+          <w:tcPr>
+            <w:tcW w:type="dxa" w:w="1310"/>
+            <w:tcBorders>
+              <w:top w:val="single" w:sz="1" w:space="0" w:color="CCCCCC"/>
+              <w:left w:val="single" w:sz="1" w:space="0" w:color="CCCCCC"/>
+              <w:bottom w:val="single" w:sz="1" w:space="0" w:color="CCCCCC"/>
+              <w:right w:val="single" w:sz="1" w:space="0" w:color="CCCCCC"/>
+            </w:tcBorders>
+            <w:tcMar>
+              <w:top w:w="80" w:type="dxa"/>
+              <w:bottom w:w="80" w:type="dxa"/>
+              <w:left w:w="80" w:type="dxa"/>
+              <w:right w:w="80" w:type="dxa"/>
+            </w:tcMar>
+          </w:tcPr>
+          <w:p>
+            <w:pPr>
+              <w:spacing w:before="80" w:after="80"/>
+            </w:pPr>
+            <w:r>
+              <w:rPr>
+                <w:rFonts w:ascii="Times New Roman" w:hAnsi="Times New Roman"/>
+                <w:sz w:val="24"/>
+              </w:rPr>
+              <w:t>$0</w:t>
+            </w:r>
+          </w:p>
+        </w:tc>
+      </w:tr>
+      <w:tr>
+        <w:tc>
+          <w:tcPr>
+            <w:tcW w:type="dxa" w:w="1872"/>
             <w:tcBorders>
               <w:top w:val="single" w:sz="1" w:space="0" w:color="CCCCCC"/>
               <w:left w:val="single" w:sz="1" w:space="0" w:color="CCCCCC"/>
@@ -11178,7 +11770,7 @@
         </w:tc>
         <w:tc>
           <w:tcPr>
-            <w:tcW w:type="dxa" w:w="1525"/>
+            <w:tcW w:type="dxa" w:w="1123"/>
             <w:tcBorders>
               <w:top w:val="single" w:sz="1" w:space="0" w:color="CCCCCC"/>
               <w:left w:val="single" w:sz="1" w:space="0" w:color="CCCCCC"/>
@@ -11202,13 +11794,13 @@
                 <w:b/>
                 <w:sz w:val="24"/>
               </w:rPr>
-              <w:t>$380,564</w:t>
+              <w:t>$84,175</w:t>
             </w:r>
           </w:p>
         </w:tc>
         <w:tc>
           <w:tcPr>
-            <w:tcW w:type="dxa" w:w="1333"/>
+            <w:tcW w:type="dxa" w:w="1310"/>
             <w:tcBorders>
               <w:top w:val="single" w:sz="1" w:space="0" w:color="CCCCCC"/>
               <w:left w:val="single" w:sz="1" w:space="0" w:color="CCCCCC"/>
@@ -11232,13 +11824,13 @@
                 <w:b/>
                 <w:sz w:val="24"/>
               </w:rPr>
-              <w:t>$16,564</w:t>
+              <w:t>($5,990)</w:t>
             </w:r>
           </w:p>
         </w:tc>
         <w:tc>
           <w:tcPr>
-            <w:tcW w:type="dxa" w:w="1333"/>
+            <w:tcW w:type="dxa" w:w="1310"/>
             <w:tcBorders>
               <w:top w:val="single" w:sz="1" w:space="0" w:color="CCCCCC"/>
               <w:left w:val="single" w:sz="1" w:space="0" w:color="CCCCCC"/>
@@ -11262,13 +11854,13 @@
                 <w:b/>
                 <w:sz w:val="24"/>
               </w:rPr>
-              <w:t>$16,564</w:t>
+              <w:t>$78,185</w:t>
             </w:r>
           </w:p>
         </w:tc>
         <w:tc>
           <w:tcPr>
-            <w:tcW w:type="dxa" w:w="1894"/>
+            <w:tcW w:type="dxa" w:w="1217"/>
             <w:tcBorders>
               <w:top w:val="single" w:sz="1" w:space="0" w:color="CCCCCC"/>
               <w:left w:val="single" w:sz="1" w:space="0" w:color="CCCCCC"/>
@@ -11292,7 +11884,67 @@
                 <w:b/>
                 <w:sz w:val="24"/>
               </w:rPr>
-              <w:t>$413,691</w:t>
+              <w:t>$19,875</w:t>
+            </w:r>
+          </w:p>
+        </w:tc>
+        <w:tc>
+          <w:tcPr>
+            <w:tcW w:type="dxa" w:w="1217"/>
+            <w:tcBorders>
+              <w:top w:val="single" w:sz="1" w:space="0" w:color="CCCCCC"/>
+              <w:left w:val="single" w:sz="1" w:space="0" w:color="CCCCCC"/>
+              <w:bottom w:val="single" w:sz="1" w:space="0" w:color="CCCCCC"/>
+              <w:right w:val="single" w:sz="1" w:space="0" w:color="CCCCCC"/>
+            </w:tcBorders>
+            <w:tcMar>
+              <w:top w:w="80" w:type="dxa"/>
+              <w:bottom w:w="80" w:type="dxa"/>
+              <w:left w:w="80" w:type="dxa"/>
+              <w:right w:w="80" w:type="dxa"/>
+            </w:tcMar>
+          </w:tcPr>
+          <w:p>
+            <w:pPr>
+              <w:spacing w:before="80" w:after="80"/>
+            </w:pPr>
+            <w:r>
+              <w:rPr>
+                <w:rFonts w:ascii="Times New Roman" w:hAnsi="Times New Roman"/>
+                <w:b/>
+                <w:sz w:val="24"/>
+              </w:rPr>
+              <w:t>$19,875</w:t>
+            </w:r>
+          </w:p>
+        </w:tc>
+        <w:tc>
+          <w:tcPr>
+            <w:tcW w:type="dxa" w:w="1310"/>
+            <w:tcBorders>
+              <w:top w:val="single" w:sz="1" w:space="0" w:color="CCCCCC"/>
+              <w:left w:val="single" w:sz="1" w:space="0" w:color="CCCCCC"/>
+              <w:bottom w:val="single" w:sz="1" w:space="0" w:color="CCCCCC"/>
+              <w:right w:val="single" w:sz="1" w:space="0" w:color="CCCCCC"/>
+            </w:tcBorders>
+            <w:tcMar>
+              <w:top w:w="80" w:type="dxa"/>
+              <w:bottom w:w="80" w:type="dxa"/>
+              <w:left w:w="80" w:type="dxa"/>
+              <w:right w:w="80" w:type="dxa"/>
+            </w:tcMar>
+          </w:tcPr>
+          <w:p>
+            <w:pPr>
+              <w:spacing w:before="80" w:after="80"/>
+            </w:pPr>
+            <w:r>
+              <w:rPr>
+                <w:rFonts w:ascii="Times New Roman" w:hAnsi="Times New Roman"/>
+                <w:b/>
+                <w:sz w:val="24"/>
+              </w:rPr>
+              <w:t>$117,935</w:t>
             </w:r>
           </w:p>
         </w:tc>

</xml_diff>

<commit_message>
Improve SOW content structure and formatting
Changes to solution-template and AWS/Azure solutions:
- Consolidated objectives by removing duplication from Executive Summary
- Enhanced Business Objectives with hybrid approach combining business value and technical specifics
- Applied bold formatting to Current State and Business Objectives labels for visual consistency
- Fixed metadata formatting by removing unnecessary single quotes from YAML placeholders
- Removed internal CSV file references from client-facing SOWs

Affected solutions:
- solution-template (sample solution)
- AWS: intelligent-document-processing, disaster-recovery-web-application, onpremise-to-cloud-migration
- Azure: document-intelligence (includes migration to EO Framework compliance with infrastructure-costs.csv rename)
</commit_message>
<xml_diff>
--- a/solution-template/sample-provider/sample-category/sample-solution/presales/statement-of-work.docx
+++ b/solution-template/sample-provider/sample-category/sample-solution/presales/statement-of-work.docx
@@ -7,40 +7,7 @@
       <w:pPr>
         <w:jc w:val="left"/>
       </w:pPr>
-      <w:r>
-        <w:drawing>
-          <wp:inline xmlns:a="http://schemas.openxmlformats.org/drawingml/2006/main" xmlns:pic="http://schemas.openxmlformats.org/drawingml/2006/picture">
-            <wp:extent cx="1828800" cy="609600"/>
-            <wp:docPr id="1" name="Picture 1"/>
-            <wp:cNvGraphicFramePr>
-              <a:graphicFrameLocks noChangeAspect="1"/>
-            </wp:cNvGraphicFramePr>
-            <a:graphic>
-              <a:graphicData uri="http://schemas.openxmlformats.org/drawingml/2006/picture">
-                <pic:pic>
-                  <pic:nvPicPr>
-                    <pic:cNvPr id="0" name="client_logo.png"/>
-                    <pic:cNvPicPr/>
-                  </pic:nvPicPr>
-                  <pic:blipFill>
-                    <a:blip r:embed="rId9"/>
-                    <a:stretch>
-                      <a:fillRect/>
-                    </a:stretch>
-                  </pic:blipFill>
-                  <pic:spPr>
-                    <a:xfrm>
-                      <a:off x="0" y="0"/>
-                      <a:ext cx="1828800" cy="609600"/>
-                    </a:xfrm>
-                    <a:prstGeom prst="rect"/>
-                  </pic:spPr>
-                </pic:pic>
-              </a:graphicData>
-            </a:graphic>
-          </wp:inline>
-        </w:drawing>
-      </w:r>
+      <w:r/>
     </w:p>
     <w:p/>
     <w:p>
@@ -733,99 +700,6 @@
     </w:p>
     <w:p>
       <w:pPr>
-        <w:spacing w:after="160"/>
-      </w:pPr>
-      <w:r>
-        <w:rPr>
-          <w:rFonts w:ascii="Calibri" w:hAnsi="Calibri"/>
-          <w:b/>
-          <w:sz w:val="22"/>
-        </w:rPr>
-        <w:t>Key Objectives:</w:t>
-      </w:r>
-    </w:p>
-    <w:p>
-      <w:pPr>
-        <w:spacing w:after="80"/>
-        <w:ind w:left="720" w:hanging="360"/>
-      </w:pPr>
-      <w:r>
-        <w:rPr>
-          <w:rFonts w:ascii="Calibri" w:hAnsi="Calibri"/>
-          <w:sz w:val="22"/>
-        </w:rPr>
-        <w:t xml:space="preserve">• </w:t>
-      </w:r>
-      <w:r>
-        <w:rPr>
-          <w:rFonts w:ascii="Calibri" w:hAnsi="Calibri"/>
-          <w:sz w:val="22"/>
-        </w:rPr>
-        <w:t>Migrate core applications to cloud-native 3-tier architecture</w:t>
-      </w:r>
-    </w:p>
-    <w:p>
-      <w:pPr>
-        <w:spacing w:after="80"/>
-        <w:ind w:left="720" w:hanging="360"/>
-      </w:pPr>
-      <w:r>
-        <w:rPr>
-          <w:rFonts w:ascii="Calibri" w:hAnsi="Calibri"/>
-          <w:sz w:val="22"/>
-        </w:rPr>
-        <w:t xml:space="preserve">• </w:t>
-      </w:r>
-      <w:r>
-        <w:rPr>
-          <w:rFonts w:ascii="Calibri" w:hAnsi="Calibri"/>
-          <w:sz w:val="22"/>
-        </w:rPr>
-        <w:t>Achieve 99.9% uptime SLA with auto-scaling capabilities</w:t>
-      </w:r>
-    </w:p>
-    <w:p>
-      <w:pPr>
-        <w:spacing w:after="80"/>
-        <w:ind w:left="720" w:hanging="360"/>
-      </w:pPr>
-      <w:r>
-        <w:rPr>
-          <w:rFonts w:ascii="Calibri" w:hAnsi="Calibri"/>
-          <w:sz w:val="22"/>
-        </w:rPr>
-        <w:t xml:space="preserve">• </w:t>
-      </w:r>
-      <w:r>
-        <w:rPr>
-          <w:rFonts w:ascii="Calibri" w:hAnsi="Calibri"/>
-          <w:sz w:val="22"/>
-        </w:rPr>
-        <w:t>Reduce infrastructure costs by 30-40%</w:t>
-      </w:r>
-    </w:p>
-    <w:p>
-      <w:pPr>
-        <w:spacing w:after="80"/>
-        <w:ind w:left="720" w:hanging="360"/>
-      </w:pPr>
-      <w:r>
-        <w:rPr>
-          <w:rFonts w:ascii="Calibri" w:hAnsi="Calibri"/>
-          <w:sz w:val="22"/>
-        </w:rPr>
-        <w:t xml:space="preserve">• </w:t>
-      </w:r>
-      <w:r>
-        <w:rPr>
-          <w:rFonts w:ascii="Calibri" w:hAnsi="Calibri"/>
-          <w:sz w:val="22"/>
-        </w:rPr>
-        <w:t>Enable CI/CD pipelines for faster deployment</w:t>
-      </w:r>
-    </w:p>
-    <w:p>
-      <w:pPr>
         <w:pStyle w:val="Heading1"/>
         <w:spacing w:before="160" w:after="120"/>
         <w:ind w:left="0" w:firstLine="0"/>
@@ -871,9 +745,17 @@
       <w:r>
         <w:rPr>
           <w:rFonts w:ascii="Calibri" w:hAnsi="Calibri"/>
-          <w:sz w:val="22"/>
-        </w:rPr>
-        <w:t>Limited scalability to handle peak transaction volumes</w:t>
+          <w:b/>
+          <w:sz w:val="22"/>
+        </w:rPr>
+        <w:t>Limited Scalability:</w:t>
+      </w:r>
+      <w:r>
+        <w:rPr>
+          <w:rFonts w:ascii="Calibri" w:hAnsi="Calibri"/>
+          <w:sz w:val="22"/>
+        </w:rPr>
+        <w:t xml:space="preserve"> Cannot handle peak transaction volumes or support business growth</w:t>
       </w:r>
     </w:p>
     <w:p>
@@ -891,9 +773,17 @@
       <w:r>
         <w:rPr>
           <w:rFonts w:ascii="Calibri" w:hAnsi="Calibri"/>
-          <w:sz w:val="22"/>
-        </w:rPr>
-        <w:t>High infrastructure maintenance costs and aging hardware</w:t>
+          <w:b/>
+          <w:sz w:val="22"/>
+        </w:rPr>
+        <w:t>High Maintenance Costs:</w:t>
+      </w:r>
+      <w:r>
+        <w:rPr>
+          <w:rFonts w:ascii="Calibri" w:hAnsi="Calibri"/>
+          <w:sz w:val="22"/>
+        </w:rPr>
+        <w:t xml:space="preserve"> Aging infrastructure requiring increasing maintenance costs and effort</w:t>
       </w:r>
     </w:p>
     <w:p>
@@ -911,9 +801,17 @@
       <w:r>
         <w:rPr>
           <w:rFonts w:ascii="Calibri" w:hAnsi="Calibri"/>
-          <w:sz w:val="22"/>
-        </w:rPr>
-        <w:t>Security concerns with legacy authentication and data protection</w:t>
+          <w:b/>
+          <w:sz w:val="22"/>
+        </w:rPr>
+        <w:t>Security Concerns:</w:t>
+      </w:r>
+      <w:r>
+        <w:rPr>
+          <w:rFonts w:ascii="Calibri" w:hAnsi="Calibri"/>
+          <w:sz w:val="22"/>
+        </w:rPr>
+        <w:t xml:space="preserve"> Legacy authentication and data protection controls creating compliance gaps</w:t>
       </w:r>
     </w:p>
     <w:p>
@@ -931,9 +829,17 @@
       <w:r>
         <w:rPr>
           <w:rFonts w:ascii="Calibri" w:hAnsi="Calibri"/>
-          <w:sz w:val="22"/>
-        </w:rPr>
-        <w:t>Slow deployment cycles hindering time-to-market for new features</w:t>
+          <w:b/>
+          <w:sz w:val="22"/>
+        </w:rPr>
+        <w:t>Slow Deployment Cycles:</w:t>
+      </w:r>
+      <w:r>
+        <w:rPr>
+          <w:rFonts w:ascii="Calibri" w:hAnsi="Calibri"/>
+          <w:sz w:val="22"/>
+        </w:rPr>
+        <w:t xml:space="preserve"> Months-long deployment cycles hindering time-to-market for new features</w:t>
       </w:r>
     </w:p>
     <w:p>
@@ -951,9 +857,17 @@
       <w:r>
         <w:rPr>
           <w:rFonts w:ascii="Calibri" w:hAnsi="Calibri"/>
-          <w:sz w:val="22"/>
-        </w:rPr>
-        <w:t>Difficulty meeting regulatory compliance requirements</w:t>
+          <w:b/>
+          <w:sz w:val="22"/>
+        </w:rPr>
+        <w:t>Compliance Challenges:</w:t>
+      </w:r>
+      <w:r>
+        <w:rPr>
+          <w:rFonts w:ascii="Calibri" w:hAnsi="Calibri"/>
+          <w:sz w:val="22"/>
+        </w:rPr>
+        <w:t xml:space="preserve"> Difficulty meeting regulatory compliance requirements and audit standards</w:t>
       </w:r>
     </w:p>
     <w:p>
@@ -981,9 +895,17 @@
       <w:r>
         <w:rPr>
           <w:rFonts w:ascii="Calibri" w:hAnsi="Calibri"/>
-          <w:sz w:val="22"/>
-        </w:rPr>
-        <w:t>Migrate core applications to cloud-native 3-tier architecture (Presentation, Application, Data layers)</w:t>
+          <w:b/>
+          <w:sz w:val="22"/>
+        </w:rPr>
+        <w:t>Modernize Application Architecture:</w:t>
+      </w:r>
+      <w:r>
+        <w:rPr>
+          <w:rFonts w:ascii="Calibri" w:hAnsi="Calibri"/>
+          <w:sz w:val="22"/>
+        </w:rPr>
+        <w:t xml:space="preserve"> Migrate core applications to cloud-native 3-tier architecture (Presentation, Application, Data layers) to eliminate legacy system limitations and enable rapid innovation</w:t>
       </w:r>
     </w:p>
     <w:p>
@@ -1001,9 +923,17 @@
       <w:r>
         <w:rPr>
           <w:rFonts w:ascii="Calibri" w:hAnsi="Calibri"/>
-          <w:sz w:val="22"/>
-        </w:rPr>
-        <w:t>Achieve 99.9% uptime SLA with auto-scaling capabilities</w:t>
+          <w:b/>
+          <w:sz w:val="22"/>
+        </w:rPr>
+        <w:t>Improve Availability:</w:t>
+      </w:r>
+      <w:r>
+        <w:rPr>
+          <w:rFonts w:ascii="Calibri" w:hAnsi="Calibri"/>
+          <w:sz w:val="22"/>
+        </w:rPr>
+        <w:t xml:space="preserve"> Achieve 99.9% uptime SLA with auto-scaling capabilities to support business growth and handle peak transaction volumes</w:t>
       </w:r>
     </w:p>
     <w:p>
@@ -1021,9 +951,17 @@
       <w:r>
         <w:rPr>
           <w:rFonts w:ascii="Calibri" w:hAnsi="Calibri"/>
-          <w:sz w:val="22"/>
-        </w:rPr>
-        <w:t>Reduce infrastructure costs by 30-40% through cloud optimization</w:t>
+          <w:b/>
+          <w:sz w:val="22"/>
+        </w:rPr>
+        <w:t>Reduce Infrastructure Costs:</w:t>
+      </w:r>
+      <w:r>
+        <w:rPr>
+          <w:rFonts w:ascii="Calibri" w:hAnsi="Calibri"/>
+          <w:sz w:val="22"/>
+        </w:rPr>
+        <w:t xml:space="preserve"> Reduce infrastructure costs by 30-40% through cloud optimization and elastic resource management, eliminating aging hardware maintenance</w:t>
       </w:r>
     </w:p>
     <w:p>
@@ -1041,9 +979,17 @@
       <w:r>
         <w:rPr>
           <w:rFonts w:ascii="Calibri" w:hAnsi="Calibri"/>
-          <w:sz w:val="22"/>
-        </w:rPr>
-        <w:t>Implement modern security controls and compliance frameworks</w:t>
+          <w:b/>
+          <w:sz w:val="22"/>
+        </w:rPr>
+        <w:t>Enhance Security &amp; Compliance:</w:t>
+      </w:r>
+      <w:r>
+        <w:rPr>
+          <w:rFonts w:ascii="Calibri" w:hAnsi="Calibri"/>
+          <w:sz w:val="22"/>
+        </w:rPr>
+        <w:t xml:space="preserve"> Implement modern security controls and compliance frameworks to meet regulatory requirements and reduce audit risk</w:t>
       </w:r>
     </w:p>
     <w:p>
@@ -1061,9 +1007,45 @@
       <w:r>
         <w:rPr>
           <w:rFonts w:ascii="Calibri" w:hAnsi="Calibri"/>
-          <w:sz w:val="22"/>
-        </w:rPr>
-        <w:t>Enable CI/CD pipelines for faster feature deployment</w:t>
+          <w:b/>
+          <w:sz w:val="22"/>
+        </w:rPr>
+        <w:t>Accelerate Deployment:</w:t>
+      </w:r>
+      <w:r>
+        <w:rPr>
+          <w:rFonts w:ascii="Calibri" w:hAnsi="Calibri"/>
+          <w:sz w:val="22"/>
+        </w:rPr>
+        <w:t xml:space="preserve"> Enable CI/CD pipelines for faster feature deployment, reducing time-to-market from weeks to days</w:t>
+      </w:r>
+    </w:p>
+    <w:p>
+      <w:pPr>
+        <w:spacing w:after="80"/>
+        <w:ind w:left="720" w:hanging="360"/>
+      </w:pPr>
+      <w:r>
+        <w:rPr>
+          <w:rFonts w:ascii="Calibri" w:hAnsi="Calibri"/>
+          <w:sz w:val="22"/>
+        </w:rPr>
+        <w:t xml:space="preserve">• </w:t>
+      </w:r>
+      <w:r>
+        <w:rPr>
+          <w:rFonts w:ascii="Calibri" w:hAnsi="Calibri"/>
+          <w:b/>
+          <w:sz w:val="22"/>
+        </w:rPr>
+        <w:t>Foundation for Growth:</w:t>
+      </w:r>
+      <w:r>
+        <w:rPr>
+          <w:rFonts w:ascii="Calibri" w:hAnsi="Calibri"/>
+          <w:sz w:val="22"/>
+        </w:rPr>
+        <w:t xml:space="preserve"> Establish scalable platform to support future business expansion and digital transformation initiatives</w:t>
       </w:r>
     </w:p>
     <w:p>

</xml_diff>

<commit_message>
Enhance Level of Effort Excel formatting and update presales documents
Improved Level of Effort workbook formatting for better readability:
- Optimized column widths across all sheets (Scope Assumptions, Estimate Settings, LOE, Credits)
- Updated cover page to display "Level of Effort" as document type
- Relocated EO Sales Engineer note to bottom with red formatting
- Removed extra empty rows for cleaner presentation

Fixed solution briefing subtitle format:
- Updated solution-template to use proper provider + solution name format
- Aligned subtitle format with AWS IDP implementation pattern

Repository maintenance:
- Removed deprecated COST_CREDITS_GUIDANCE.md documentation
- Updated AWS IDP presales README with correct file references
- Regenerated all presales documents with latest templates

These changes improve document consistency and professional presentation across the EO Framework solution catalog.
</commit_message>
<xml_diff>
--- a/solution-template/sample-provider/sample-category/sample-solution/presales/statement-of-work.docx
+++ b/solution-template/sample-provider/sample-category/sample-solution/presales/statement-of-work.docx
@@ -425,7 +425,6 @@
         <w:t>Table of Contents</w:t>
       </w:r>
     </w:p>
-    <w:p/>
     <w:p>
       <w:pPr>
         <w:spacing w:before="60" w:after="60"/>
@@ -484,7 +483,6 @@
         <w:t>List of Figures</w:t>
       </w:r>
     </w:p>
-    <w:p/>
     <w:p>
       <w:pPr>
         <w:spacing w:before="60" w:after="60" w:line="240" w:lineRule="auto"/>
@@ -505,7 +503,6 @@
         <w:fldChar w:fldCharType="end"/>
       </w:r>
     </w:p>
-    <w:p/>
     <w:p>
       <w:pPr>
         <w:pStyle w:val="Heading1"/>
@@ -514,7 +511,6 @@
         <w:t>List of Tables</w:t>
       </w:r>
     </w:p>
-    <w:p/>
     <w:p>
       <w:pPr>
         <w:spacing w:before="60" w:after="60" w:line="240" w:lineRule="auto"/>

</xml_diff>

<commit_message>
Update solution-template to November 2025 infrastructure cost categories
- Standardize categories: Hardware, Cloud Services, Software Licenses,
  Connectivity, Support & Maintenance, Facilities
- Regenerate all presales documents with new category structure
- Add CLAUDE.md to .gitignore
</commit_message>
<xml_diff>
--- a/solution-template/sample-provider/sample-category/sample-solution/presales/statement-of-work.docx
+++ b/solution-template/sample-provider/sample-category/sample-solution/presales/statement-of-work.docx
@@ -17676,7 +17676,7 @@
                 <w:rFonts w:ascii="Calibri" w:hAnsi="Calibri"/>
                 <w:sz w:val="24"/>
               </w:rPr>
-              <w:t>Cloud Infrastructure</w:t>
+              <w:t>Cloud Services</w:t>
             </w:r>
           </w:p>
         </w:tc>
@@ -19977,6 +19977,7 @@
           <w:tcPr>
             <w:tcW w:type="dxa" w:w="4680"/>
             <w:shd w:fill="E8F0F8"/>
+            <w:vAlign w:val="center"/>
           </w:tcPr>
           <w:p>
             <w:pPr>
@@ -19995,6 +19996,7 @@
           <w:tcPr>
             <w:tcW w:type="dxa" w:w="4680"/>
             <w:shd w:fill="E8F0F8"/>
+            <w:vAlign w:val="center"/>
           </w:tcPr>
           <w:p>
             <w:pPr>
@@ -20018,6 +20020,9 @@
           <w:tcPr>
             <w:tcW w:type="dxa" w:w="4680"/>
             <w:vAlign w:val="bottom"/>
+            <w:tcMar>
+              <w:bottom w:w="144" w:type="dxa"/>
+            </w:tcMar>
           </w:tcPr>
           <w:p>
             <w:r>
@@ -20029,6 +20034,9 @@
           <w:tcPr>
             <w:tcW w:type="dxa" w:w="4680"/>
             <w:vAlign w:val="bottom"/>
+            <w:tcMar>
+              <w:bottom w:w="144" w:type="dxa"/>
+            </w:tcMar>
           </w:tcPr>
           <w:p>
             <w:r>
@@ -20045,6 +20053,9 @@
           <w:tcPr>
             <w:tcW w:type="dxa" w:w="4680"/>
             <w:vAlign w:val="bottom"/>
+            <w:tcMar>
+              <w:bottom w:w="144" w:type="dxa"/>
+            </w:tcMar>
           </w:tcPr>
           <w:p>
             <w:r>
@@ -20056,6 +20067,9 @@
           <w:tcPr>
             <w:tcW w:type="dxa" w:w="4680"/>
             <w:vAlign w:val="bottom"/>
+            <w:tcMar>
+              <w:bottom w:w="144" w:type="dxa"/>
+            </w:tcMar>
           </w:tcPr>
           <w:p>
             <w:r>
@@ -20072,6 +20086,9 @@
           <w:tcPr>
             <w:tcW w:type="dxa" w:w="4680"/>
             <w:vAlign w:val="bottom"/>
+            <w:tcMar>
+              <w:bottom w:w="144" w:type="dxa"/>
+            </w:tcMar>
           </w:tcPr>
           <w:p>
             <w:r>
@@ -20083,6 +20100,9 @@
           <w:tcPr>
             <w:tcW w:type="dxa" w:w="4680"/>
             <w:vAlign w:val="bottom"/>
+            <w:tcMar>
+              <w:bottom w:w="144" w:type="dxa"/>
+            </w:tcMar>
           </w:tcPr>
           <w:p>
             <w:r>
@@ -20099,6 +20119,9 @@
           <w:tcPr>
             <w:tcW w:type="dxa" w:w="4680"/>
             <w:vAlign w:val="bottom"/>
+            <w:tcMar>
+              <w:bottom w:w="144" w:type="dxa"/>
+            </w:tcMar>
           </w:tcPr>
           <w:p>
             <w:r>
@@ -20110,6 +20133,9 @@
           <w:tcPr>
             <w:tcW w:type="dxa" w:w="4680"/>
             <w:vAlign w:val="bottom"/>
+            <w:tcMar>
+              <w:bottom w:w="144" w:type="dxa"/>
+            </w:tcMar>
           </w:tcPr>
           <w:p>
             <w:r>

</xml_diff>

<commit_message>
Add contextual introductions to solution-template SOW sections
Updated sections to comply with validation rule requiring contextual text
before tables and diagrams:
- Deliverables & Timeline: Added section overview
- Deliverables: Added table introduction
- Project Milestones: Added milestone context
- RACI Matrix: Added responsibility matrix description
- Tooling Overview: Added tooling stack introduction
- Total Investment: Consolidated intro paragraph
- Architecture Overview: Added diagram introduction

Regenerated all presales documents.
</commit_message>
<xml_diff>
--- a/solution-template/sample-provider/sample-category/sample-solution/presales/statement-of-work.docx
+++ b/solution-template/sample-provider/sample-category/sample-solution/presales/statement-of-work.docx
@@ -3661,6 +3661,15 @@
       </w:r>
     </w:p>
     <w:p>
+      <w:r>
+        <w:rPr>
+          <w:rFonts w:ascii="Calibri" w:hAnsi="Calibri"/>
+          <w:sz w:val="24"/>
+        </w:rPr>
+        <w:t>This section outlines all project deliverables and key milestones that will be produced throughout the engagement, along with target dates and acceptance criteria.</w:t>
+      </w:r>
+    </w:p>
+    <w:p>
       <w:pPr>
         <w:pStyle w:val="Heading2"/>
         <w:spacing w:before="240" w:after="120"/>
@@ -3668,6 +3677,15 @@
       </w:pPr>
       <w:r>
         <w:t>4.1 Deliverables</w:t>
+      </w:r>
+    </w:p>
+    <w:p>
+      <w:r>
+        <w:rPr>
+          <w:rFonts w:ascii="Calibri" w:hAnsi="Calibri"/>
+          <w:sz w:val="24"/>
+        </w:rPr>
+        <w:t>The following table summarizes the key deliverables for this engagement, including documentation, training, and operational artifacts that will be handed over to the Client team:</w:t>
       </w:r>
     </w:p>
     <w:tbl>
@@ -4784,6 +4802,15 @@
         <w:t>4.2 Project Milestones</w:t>
       </w:r>
     </w:p>
+    <w:p>
+      <w:r>
+        <w:rPr>
+          <w:rFonts w:ascii="Calibri" w:hAnsi="Calibri"/>
+          <w:sz w:val="24"/>
+        </w:rPr>
+        <w:t>The following milestones represent key checkpoints throughout the project lifecycle, providing clear targets for progress tracking and stakeholder communication:</w:t>
+      </w:r>
+    </w:p>
     <w:tbl>
       <w:tblPr>
         <w:tblStyle w:val="TableGrid"/>
@@ -5490,6 +5517,15 @@
       </w:pPr>
       <w:r>
         <w:t>5.1 RACI Matrix</w:t>
+      </w:r>
+    </w:p>
+    <w:p>
+      <w:r>
+        <w:rPr>
+          <w:rFonts w:ascii="Calibri" w:hAnsi="Calibri"/>
+          <w:sz w:val="24"/>
+        </w:rPr>
+        <w:t>The following matrix defines the responsibility assignments for key project activities, clarifying who is Responsible, Accountable, Consulted, and Informed for each task:</w:t>
       </w:r>
     </w:p>
     <w:tbl>
@@ -7681,6 +7717,15 @@
         <w:t>6.1 Architecture Overview</w:t>
       </w:r>
     </w:p>
+    <w:p>
+      <w:r>
+        <w:rPr>
+          <w:rFonts w:ascii="Calibri" w:hAnsi="Calibri"/>
+          <w:sz w:val="24"/>
+        </w:rPr>
+        <w:t>The following diagram illustrates the high-level architecture for the proposed solution, showing the key components, integrations, and data flows:</w:t>
+      </w:r>
+    </w:p>
     <w:tbl>
       <w:tblPr>
         <w:tblW w:type="auto" w:w="0"/>
@@ -9813,6 +9858,15 @@
       </w:pPr>
       <w:r>
         <w:t>6.10 Tooling Overview</w:t>
+      </w:r>
+    </w:p>
+    <w:p>
+      <w:r>
+        <w:rPr>
+          <w:rFonts w:ascii="Calibri" w:hAnsi="Calibri"/>
+          <w:sz w:val="24"/>
+        </w:rPr>
+        <w:t>The following table outlines the recommended tooling stack for this implementation, along with alternative options that may be considered based on Client preferences or existing investments:</w:t>
       </w:r>
     </w:p>
     <w:tbl>
@@ -17184,16 +17238,7 @@
           <w:rFonts w:ascii="Calibri" w:hAnsi="Calibri"/>
           <w:sz w:val="24"/>
         </w:rPr>
-        <w:t>This section provides a comprehensive overview of the total investment required for this engagement, broken down by cost category and displayed across a 3-year period.</w:t>
-      </w:r>
-    </w:p>
-    <w:p>
-      <w:r>
-        <w:rPr>
-          <w:rFonts w:ascii="Calibri" w:hAnsi="Calibri"/>
-          <w:sz w:val="24"/>
-        </w:rPr>
-        <w:t>The investment includes all professional services, infrastructure costs, software licenses, and support services required to successfully implement and operate the solution. Credits and discounts have been applied where applicable to reduce Year 1 costs.</w:t>
+        <w:t>The following table provides a comprehensive overview of the total investment required for this engagement, broken down by cost category and displayed across a 3-year period. The investment includes all professional services, infrastructure costs, software licenses, and support services required to successfully implement and operate the solution. Credits and discounts have been applied where applicable to reduce Year 1 costs.</w:t>
       </w:r>
     </w:p>
     <w:tbl>

</xml_diff>

<commit_message>
Regenerate presales documents with YAML list parsing fix
</commit_message>
<xml_diff>
--- a/solution-template/sample-provider/sample-category/sample-solution/presales/statement-of-work.docx
+++ b/solution-template/sample-provider/sample-category/sample-solution/presales/statement-of-work.docx
@@ -72,7 +72,7 @@
           <w:color w:val="5B6770"/>
           <w:sz w:val="40"/>
         </w:rPr>
-        <w:t>['Provider Name'] - ['Solution Name']</w:t>
+        <w:t>[Solution Name]</w:t>
       </w:r>
     </w:p>
     <w:p/>
@@ -20546,7 +20546,7 @@
       <w:t>Statement of Work</w:t>
       <w:tab/>
       <w:tab/>
-      <w:t>['Provider Name'] - ['Solution Name']</w:t>
+      <w:t>[Solution Name]</w:t>
     </w:r>
     <w:r>
       <w:rPr>

</xml_diff>